<commit_message>
Changes and Requirements Doc
</commit_message>
<xml_diff>
--- a/Evaluation Report.docx
+++ b/Evaluation Report.docx
@@ -31,8 +31,6 @@
                 <w:b/>
               </w:rPr>
             </w:pPr>
-            <w:bookmarkStart w:id="0" w:name="_GoBack"/>
-            <w:bookmarkEnd w:id="0"/>
             <w:r>
               <w:rPr>
                 <w:rFonts w:ascii="Times New Roman" w:hAnsi="Times New Roman" w:cs="Times New Roman"/>
@@ -936,14 +934,14 @@
     <w:tbl>
       <w:tblPr>
         <w:tblStyle w:val="Style1"/>
-        <w:tblpPr w:leftFromText="180" w:rightFromText="180" w:vertAnchor="page" w:horzAnchor="margin" w:tblpY="1288"/>
-        <w:tblW w:w="9805" w:type="dxa"/>
+        <w:tblpPr w:leftFromText="180" w:rightFromText="180" w:vertAnchor="page" w:horzAnchor="margin" w:tblpX="-185" w:tblpY="1288"/>
+        <w:tblW w:w="10345" w:type="dxa"/>
         <w:tblLayout w:type="fixed"/>
         <w:tblLook w:val="04A0" w:firstRow="1" w:lastRow="0" w:firstColumn="1" w:lastColumn="0" w:noHBand="0" w:noVBand="1"/>
       </w:tblPr>
       <w:tblGrid>
         <w:gridCol w:w="1705"/>
-        <w:gridCol w:w="8100"/>
+        <w:gridCol w:w="8640"/>
       </w:tblGrid>
       <w:tr>
         <w:trPr>
@@ -974,7 +972,7 @@
         </w:tc>
         <w:tc>
           <w:tcPr>
-            <w:tcW w:w="8100" w:type="dxa"/>
+            <w:tcW w:w="8640" w:type="dxa"/>
           </w:tcPr>
           <w:p>
             <w:pPr>
@@ -1026,7 +1024,7 @@
         </w:tc>
         <w:tc>
           <w:tcPr>
-            <w:tcW w:w="8100" w:type="dxa"/>
+            <w:tcW w:w="8640" w:type="dxa"/>
           </w:tcPr>
           <w:p>
             <w:pPr>
@@ -1072,7 +1070,7 @@
         </w:tc>
         <w:tc>
           <w:tcPr>
-            <w:tcW w:w="8100" w:type="dxa"/>
+            <w:tcW w:w="8640" w:type="dxa"/>
           </w:tcPr>
           <w:p>
             <w:pPr>
@@ -1118,7 +1116,7 @@
         </w:tc>
         <w:tc>
           <w:tcPr>
-            <w:tcW w:w="8100" w:type="dxa"/>
+            <w:tcW w:w="8640" w:type="dxa"/>
           </w:tcPr>
           <w:p>
             <w:pPr>
@@ -1177,7 +1175,7 @@
         </w:tc>
         <w:tc>
           <w:tcPr>
-            <w:tcW w:w="8100" w:type="dxa"/>
+            <w:tcW w:w="8640" w:type="dxa"/>
           </w:tcPr>
           <w:p>
             <w:pPr>
@@ -1223,7 +1221,7 @@
         </w:tc>
         <w:tc>
           <w:tcPr>
-            <w:tcW w:w="8100" w:type="dxa"/>
+            <w:tcW w:w="8640" w:type="dxa"/>
           </w:tcPr>
           <w:p>
             <w:pPr>
@@ -1287,7 +1285,7 @@
         </w:tc>
         <w:tc>
           <w:tcPr>
-            <w:tcW w:w="8100" w:type="dxa"/>
+            <w:tcW w:w="8640" w:type="dxa"/>
           </w:tcPr>
           <w:p>
             <w:pPr>
@@ -1339,7 +1337,7 @@
         </w:tc>
         <w:tc>
           <w:tcPr>
-            <w:tcW w:w="8100" w:type="dxa"/>
+            <w:tcW w:w="8640" w:type="dxa"/>
           </w:tcPr>
           <w:p>
             <w:pPr>
@@ -1385,7 +1383,7 @@
         </w:tc>
         <w:tc>
           <w:tcPr>
-            <w:tcW w:w="8100" w:type="dxa"/>
+            <w:tcW w:w="8640" w:type="dxa"/>
           </w:tcPr>
           <w:p>
             <w:pPr>
@@ -1431,7 +1429,7 @@
         </w:tc>
         <w:tc>
           <w:tcPr>
-            <w:tcW w:w="8100" w:type="dxa"/>
+            <w:tcW w:w="8640" w:type="dxa"/>
           </w:tcPr>
           <w:p>
             <w:pPr>
@@ -1477,7 +1475,7 @@
         </w:tc>
         <w:tc>
           <w:tcPr>
-            <w:tcW w:w="8100" w:type="dxa"/>
+            <w:tcW w:w="8640" w:type="dxa"/>
           </w:tcPr>
           <w:p>
             <w:pPr>
@@ -1546,7 +1544,7 @@
               <w:rPr>
                 <w:rFonts w:ascii="Times New Roman" w:hAnsi="Times New Roman" w:cs="Times New Roman"/>
               </w:rPr>
-              <w:t>5.Select Standing Order Day</w:t>
+              <w:t>5.Edit requested field</w:t>
             </w:r>
           </w:p>
           <w:p>
@@ -1560,49 +1558,7 @@
               <w:rPr>
                 <w:rFonts w:ascii="Times New Roman" w:hAnsi="Times New Roman" w:cs="Times New Roman"/>
               </w:rPr>
-              <w:t>6.Add Items</w:t>
-            </w:r>
-          </w:p>
-          <w:p>
-            <w:pPr>
-              <w:cnfStyle w:val="000000010000" w:firstRow="0" w:lastRow="0" w:firstColumn="0" w:lastColumn="0" w:oddVBand="0" w:evenVBand="0" w:oddHBand="0" w:evenHBand="1" w:firstRowFirstColumn="0" w:firstRowLastColumn="0" w:lastRowFirstColumn="0" w:lastRowLastColumn="0"/>
-              <w:rPr>
-                <w:rFonts w:ascii="Times New Roman" w:hAnsi="Times New Roman" w:cs="Times New Roman"/>
-              </w:rPr>
-            </w:pPr>
-            <w:r>
-              <w:rPr>
-                <w:rFonts w:ascii="Times New Roman" w:hAnsi="Times New Roman" w:cs="Times New Roman"/>
-              </w:rPr>
-              <w:t>7.Enter Quantity for each item</w:t>
-            </w:r>
-          </w:p>
-          <w:p>
-            <w:pPr>
-              <w:cnfStyle w:val="000000010000" w:firstRow="0" w:lastRow="0" w:firstColumn="0" w:lastColumn="0" w:oddVBand="0" w:evenVBand="0" w:oddHBand="0" w:evenHBand="1" w:firstRowFirstColumn="0" w:firstRowLastColumn="0" w:lastRowFirstColumn="0" w:lastRowLastColumn="0"/>
-              <w:rPr>
-                <w:rFonts w:ascii="Times New Roman" w:hAnsi="Times New Roman" w:cs="Times New Roman"/>
-              </w:rPr>
-            </w:pPr>
-            <w:r>
-              <w:rPr>
-                <w:rFonts w:ascii="Times New Roman" w:hAnsi="Times New Roman" w:cs="Times New Roman"/>
-              </w:rPr>
-              <w:t>8.Select status of item</w:t>
-            </w:r>
-          </w:p>
-          <w:p>
-            <w:pPr>
-              <w:cnfStyle w:val="000000010000" w:firstRow="0" w:lastRow="0" w:firstColumn="0" w:lastColumn="0" w:oddVBand="0" w:evenVBand="0" w:oddHBand="0" w:evenHBand="1" w:firstRowFirstColumn="0" w:firstRowLastColumn="0" w:lastRowFirstColumn="0" w:lastRowLastColumn="0"/>
-              <w:rPr>
-                <w:rFonts w:ascii="Times New Roman" w:hAnsi="Times New Roman" w:cs="Times New Roman"/>
-              </w:rPr>
-            </w:pPr>
-            <w:r>
-              <w:rPr>
-                <w:rFonts w:ascii="Times New Roman" w:hAnsi="Times New Roman" w:cs="Times New Roman"/>
-              </w:rPr>
-              <w:t>9.Select Save</w:t>
+              <w:t>6.Select Save</w:t>
             </w:r>
           </w:p>
           <w:p>
@@ -1643,7 +1599,7 @@
         </w:tc>
         <w:tc>
           <w:tcPr>
-            <w:tcW w:w="8100" w:type="dxa"/>
+            <w:tcW w:w="8640" w:type="dxa"/>
           </w:tcPr>
           <w:tbl>
             <w:tblPr>
@@ -1665,7 +1621,7 @@
                 </w:tcPr>
                 <w:p>
                   <w:pPr>
-                    <w:framePr w:hSpace="180" w:wrap="around" w:vAnchor="page" w:hAnchor="margin" w:y="1288"/>
+                    <w:framePr w:hSpace="180" w:wrap="around" w:vAnchor="page" w:hAnchor="margin" w:x="-185" w:y="1288"/>
                     <w:rPr>
                       <w:rFonts w:ascii="Times New Roman" w:hAnsi="Times New Roman" w:cs="Times New Roman"/>
                     </w:rPr>
@@ -1684,7 +1640,7 @@
                 </w:tcPr>
                 <w:p>
                   <w:pPr>
-                    <w:framePr w:hSpace="180" w:wrap="around" w:vAnchor="page" w:hAnchor="margin" w:y="1288"/>
+                    <w:framePr w:hSpace="180" w:wrap="around" w:vAnchor="page" w:hAnchor="margin" w:x="-185" w:y="1288"/>
                     <w:rPr>
                       <w:rFonts w:ascii="Times New Roman" w:hAnsi="Times New Roman" w:cs="Times New Roman"/>
                     </w:rPr>
@@ -1703,7 +1659,7 @@
                 </w:tcPr>
                 <w:p>
                   <w:pPr>
-                    <w:framePr w:hSpace="180" w:wrap="around" w:vAnchor="page" w:hAnchor="margin" w:y="1288"/>
+                    <w:framePr w:hSpace="180" w:wrap="around" w:vAnchor="page" w:hAnchor="margin" w:x="-185" w:y="1288"/>
                     <w:rPr>
                       <w:rFonts w:ascii="Times New Roman" w:hAnsi="Times New Roman" w:cs="Times New Roman"/>
                     </w:rPr>
@@ -1722,7 +1678,7 @@
                 </w:tcPr>
                 <w:p>
                   <w:pPr>
-                    <w:framePr w:hSpace="180" w:wrap="around" w:vAnchor="page" w:hAnchor="margin" w:y="1288"/>
+                    <w:framePr w:hSpace="180" w:wrap="around" w:vAnchor="page" w:hAnchor="margin" w:x="-185" w:y="1288"/>
                     <w:rPr>
                       <w:rFonts w:ascii="Times New Roman" w:hAnsi="Times New Roman" w:cs="Times New Roman"/>
                     </w:rPr>
@@ -1743,7 +1699,7 @@
                 </w:tcPr>
                 <w:p>
                   <w:pPr>
-                    <w:framePr w:hSpace="180" w:wrap="around" w:vAnchor="page" w:hAnchor="margin" w:y="1288"/>
+                    <w:framePr w:hSpace="180" w:wrap="around" w:vAnchor="page" w:hAnchor="margin" w:x="-185" w:y="1288"/>
                     <w:rPr>
                       <w:rFonts w:ascii="Times New Roman" w:hAnsi="Times New Roman" w:cs="Times New Roman"/>
                     </w:rPr>
@@ -1762,7 +1718,7 @@
                 </w:tcPr>
                 <w:p>
                   <w:pPr>
-                    <w:framePr w:hSpace="180" w:wrap="around" w:vAnchor="page" w:hAnchor="margin" w:y="1288"/>
+                    <w:framePr w:hSpace="180" w:wrap="around" w:vAnchor="page" w:hAnchor="margin" w:x="-185" w:y="1288"/>
                     <w:rPr>
                       <w:rFonts w:ascii="Times New Roman" w:hAnsi="Times New Roman" w:cs="Times New Roman"/>
                     </w:rPr>
@@ -1781,7 +1737,7 @@
                 </w:tcPr>
                 <w:p>
                   <w:pPr>
-                    <w:framePr w:hSpace="180" w:wrap="around" w:vAnchor="page" w:hAnchor="margin" w:y="1288"/>
+                    <w:framePr w:hSpace="180" w:wrap="around" w:vAnchor="page" w:hAnchor="margin" w:x="-185" w:y="1288"/>
                     <w:rPr>
                       <w:rFonts w:ascii="Times New Roman" w:hAnsi="Times New Roman" w:cs="Times New Roman"/>
                     </w:rPr>
@@ -1800,7 +1756,7 @@
                 </w:tcPr>
                 <w:p>
                   <w:pPr>
-                    <w:framePr w:hSpace="180" w:wrap="around" w:vAnchor="page" w:hAnchor="margin" w:y="1288"/>
+                    <w:framePr w:hSpace="180" w:wrap="around" w:vAnchor="page" w:hAnchor="margin" w:x="-185" w:y="1288"/>
                     <w:rPr>
                       <w:rFonts w:ascii="Times New Roman" w:hAnsi="Times New Roman" w:cs="Times New Roman"/>
                     </w:rPr>
@@ -1821,7 +1777,7 @@
                 </w:tcPr>
                 <w:p>
                   <w:pPr>
-                    <w:framePr w:hSpace="180" w:wrap="around" w:vAnchor="page" w:hAnchor="margin" w:y="1288"/>
+                    <w:framePr w:hSpace="180" w:wrap="around" w:vAnchor="page" w:hAnchor="margin" w:x="-185" w:y="1288"/>
                     <w:rPr>
                       <w:rFonts w:ascii="Times New Roman" w:hAnsi="Times New Roman" w:cs="Times New Roman"/>
                     </w:rPr>
@@ -1840,7 +1796,7 @@
                 </w:tcPr>
                 <w:p>
                   <w:pPr>
-                    <w:framePr w:hSpace="180" w:wrap="around" w:vAnchor="page" w:hAnchor="margin" w:y="1288"/>
+                    <w:framePr w:hSpace="180" w:wrap="around" w:vAnchor="page" w:hAnchor="margin" w:x="-185" w:y="1288"/>
                     <w:rPr>
                       <w:rFonts w:ascii="Times New Roman" w:hAnsi="Times New Roman" w:cs="Times New Roman"/>
                     </w:rPr>
@@ -1859,7 +1815,7 @@
                 </w:tcPr>
                 <w:p>
                   <w:pPr>
-                    <w:framePr w:hSpace="180" w:wrap="around" w:vAnchor="page" w:hAnchor="margin" w:y="1288"/>
+                    <w:framePr w:hSpace="180" w:wrap="around" w:vAnchor="page" w:hAnchor="margin" w:x="-185" w:y="1288"/>
                     <w:rPr>
                       <w:rFonts w:ascii="Times New Roman" w:hAnsi="Times New Roman" w:cs="Times New Roman"/>
                     </w:rPr>
@@ -1878,7 +1834,7 @@
                 </w:tcPr>
                 <w:p>
                   <w:pPr>
-                    <w:framePr w:hSpace="180" w:wrap="around" w:vAnchor="page" w:hAnchor="margin" w:y="1288"/>
+                    <w:framePr w:hSpace="180" w:wrap="around" w:vAnchor="page" w:hAnchor="margin" w:x="-185" w:y="1288"/>
                     <w:rPr>
                       <w:rFonts w:ascii="Times New Roman" w:hAnsi="Times New Roman" w:cs="Times New Roman"/>
                     </w:rPr>
@@ -1899,7 +1855,7 @@
                 </w:tcPr>
                 <w:p>
                   <w:pPr>
-                    <w:framePr w:hSpace="180" w:wrap="around" w:vAnchor="page" w:hAnchor="margin" w:y="1288"/>
+                    <w:framePr w:hSpace="180" w:wrap="around" w:vAnchor="page" w:hAnchor="margin" w:x="-185" w:y="1288"/>
                     <w:rPr>
                       <w:rFonts w:ascii="Times New Roman" w:hAnsi="Times New Roman" w:cs="Times New Roman"/>
                     </w:rPr>
@@ -1918,7 +1874,7 @@
                 </w:tcPr>
                 <w:p>
                   <w:pPr>
-                    <w:framePr w:hSpace="180" w:wrap="around" w:vAnchor="page" w:hAnchor="margin" w:y="1288"/>
+                    <w:framePr w:hSpace="180" w:wrap="around" w:vAnchor="page" w:hAnchor="margin" w:x="-185" w:y="1288"/>
                     <w:rPr>
                       <w:rFonts w:ascii="Times New Roman" w:hAnsi="Times New Roman" w:cs="Times New Roman"/>
                     </w:rPr>
@@ -1937,7 +1893,7 @@
                 </w:tcPr>
                 <w:p>
                   <w:pPr>
-                    <w:framePr w:hSpace="180" w:wrap="around" w:vAnchor="page" w:hAnchor="margin" w:y="1288"/>
+                    <w:framePr w:hSpace="180" w:wrap="around" w:vAnchor="page" w:hAnchor="margin" w:x="-185" w:y="1288"/>
                     <w:rPr>
                       <w:rFonts w:ascii="Times New Roman" w:hAnsi="Times New Roman" w:cs="Times New Roman"/>
                     </w:rPr>
@@ -1956,7 +1912,7 @@
                 </w:tcPr>
                 <w:p>
                   <w:pPr>
-                    <w:framePr w:hSpace="180" w:wrap="around" w:vAnchor="page" w:hAnchor="margin" w:y="1288"/>
+                    <w:framePr w:hSpace="180" w:wrap="around" w:vAnchor="page" w:hAnchor="margin" w:x="-185" w:y="1288"/>
                     <w:rPr>
                       <w:rFonts w:ascii="Times New Roman" w:hAnsi="Times New Roman" w:cs="Times New Roman"/>
                     </w:rPr>
@@ -1977,7 +1933,7 @@
                 </w:tcPr>
                 <w:p>
                   <w:pPr>
-                    <w:framePr w:hSpace="180" w:wrap="around" w:vAnchor="page" w:hAnchor="margin" w:y="1288"/>
+                    <w:framePr w:hSpace="180" w:wrap="around" w:vAnchor="page" w:hAnchor="margin" w:x="-185" w:y="1288"/>
                     <w:rPr>
                       <w:rFonts w:ascii="Times New Roman" w:hAnsi="Times New Roman" w:cs="Times New Roman"/>
                     </w:rPr>
@@ -1996,7 +1952,7 @@
                 </w:tcPr>
                 <w:p>
                   <w:pPr>
-                    <w:framePr w:hSpace="180" w:wrap="around" w:vAnchor="page" w:hAnchor="margin" w:y="1288"/>
+                    <w:framePr w:hSpace="180" w:wrap="around" w:vAnchor="page" w:hAnchor="margin" w:x="-185" w:y="1288"/>
                     <w:rPr>
                       <w:rFonts w:ascii="Times New Roman" w:hAnsi="Times New Roman" w:cs="Times New Roman"/>
                     </w:rPr>
@@ -2015,7 +1971,7 @@
                 </w:tcPr>
                 <w:p>
                   <w:pPr>
-                    <w:framePr w:hSpace="180" w:wrap="around" w:vAnchor="page" w:hAnchor="margin" w:y="1288"/>
+                    <w:framePr w:hSpace="180" w:wrap="around" w:vAnchor="page" w:hAnchor="margin" w:x="-185" w:y="1288"/>
                     <w:rPr>
                       <w:rFonts w:ascii="Times New Roman" w:hAnsi="Times New Roman" w:cs="Times New Roman"/>
                     </w:rPr>
@@ -2034,7 +1990,7 @@
                 </w:tcPr>
                 <w:p>
                   <w:pPr>
-                    <w:framePr w:hSpace="180" w:wrap="around" w:vAnchor="page" w:hAnchor="margin" w:y="1288"/>
+                    <w:framePr w:hSpace="180" w:wrap="around" w:vAnchor="page" w:hAnchor="margin" w:x="-185" w:y="1288"/>
                     <w:rPr>
                       <w:rFonts w:ascii="Times New Roman" w:hAnsi="Times New Roman" w:cs="Times New Roman"/>
                     </w:rPr>
@@ -2055,7 +2011,7 @@
                 </w:tcPr>
                 <w:p>
                   <w:pPr>
-                    <w:framePr w:hSpace="180" w:wrap="around" w:vAnchor="page" w:hAnchor="margin" w:y="1288"/>
+                    <w:framePr w:hSpace="180" w:wrap="around" w:vAnchor="page" w:hAnchor="margin" w:x="-185" w:y="1288"/>
                     <w:rPr>
                       <w:rFonts w:ascii="Times New Roman" w:hAnsi="Times New Roman" w:cs="Times New Roman"/>
                     </w:rPr>
@@ -2074,7 +2030,7 @@
                 </w:tcPr>
                 <w:p>
                   <w:pPr>
-                    <w:framePr w:hSpace="180" w:wrap="around" w:vAnchor="page" w:hAnchor="margin" w:y="1288"/>
+                    <w:framePr w:hSpace="180" w:wrap="around" w:vAnchor="page" w:hAnchor="margin" w:x="-185" w:y="1288"/>
                     <w:rPr>
                       <w:rFonts w:ascii="Times New Roman" w:hAnsi="Times New Roman" w:cs="Times New Roman"/>
                     </w:rPr>
@@ -2093,7 +2049,7 @@
                 </w:tcPr>
                 <w:p>
                   <w:pPr>
-                    <w:framePr w:hSpace="180" w:wrap="around" w:vAnchor="page" w:hAnchor="margin" w:y="1288"/>
+                    <w:framePr w:hSpace="180" w:wrap="around" w:vAnchor="page" w:hAnchor="margin" w:x="-185" w:y="1288"/>
                     <w:rPr>
                       <w:rFonts w:ascii="Times New Roman" w:hAnsi="Times New Roman" w:cs="Times New Roman"/>
                     </w:rPr>
@@ -2112,7 +2068,7 @@
                 </w:tcPr>
                 <w:p>
                   <w:pPr>
-                    <w:framePr w:hSpace="180" w:wrap="around" w:vAnchor="page" w:hAnchor="margin" w:y="1288"/>
+                    <w:framePr w:hSpace="180" w:wrap="around" w:vAnchor="page" w:hAnchor="margin" w:x="-185" w:y="1288"/>
                     <w:rPr>
                       <w:rFonts w:ascii="Times New Roman" w:hAnsi="Times New Roman" w:cs="Times New Roman"/>
                     </w:rPr>
@@ -2133,7 +2089,7 @@
                 </w:tcPr>
                 <w:p>
                   <w:pPr>
-                    <w:framePr w:hSpace="180" w:wrap="around" w:vAnchor="page" w:hAnchor="margin" w:y="1288"/>
+                    <w:framePr w:hSpace="180" w:wrap="around" w:vAnchor="page" w:hAnchor="margin" w:x="-185" w:y="1288"/>
                     <w:rPr>
                       <w:rFonts w:ascii="Times New Roman" w:hAnsi="Times New Roman" w:cs="Times New Roman"/>
                     </w:rPr>
@@ -2152,7 +2108,7 @@
                 </w:tcPr>
                 <w:p>
                   <w:pPr>
-                    <w:framePr w:hSpace="180" w:wrap="around" w:vAnchor="page" w:hAnchor="margin" w:y="1288"/>
+                    <w:framePr w:hSpace="180" w:wrap="around" w:vAnchor="page" w:hAnchor="margin" w:x="-185" w:y="1288"/>
                     <w:rPr>
                       <w:rFonts w:ascii="Times New Roman" w:hAnsi="Times New Roman" w:cs="Times New Roman"/>
                     </w:rPr>
@@ -2183,7 +2139,7 @@
                 </w:tcPr>
                 <w:p>
                   <w:pPr>
-                    <w:framePr w:hSpace="180" w:wrap="around" w:vAnchor="page" w:hAnchor="margin" w:y="1288"/>
+                    <w:framePr w:hSpace="180" w:wrap="around" w:vAnchor="page" w:hAnchor="margin" w:x="-185" w:y="1288"/>
                     <w:rPr>
                       <w:rFonts w:ascii="Times New Roman" w:hAnsi="Times New Roman" w:cs="Times New Roman"/>
                     </w:rPr>
@@ -2202,7 +2158,7 @@
                 </w:tcPr>
                 <w:p>
                   <w:pPr>
-                    <w:framePr w:hSpace="180" w:wrap="around" w:vAnchor="page" w:hAnchor="margin" w:y="1288"/>
+                    <w:framePr w:hSpace="180" w:wrap="around" w:vAnchor="page" w:hAnchor="margin" w:x="-185" w:y="1288"/>
                     <w:rPr>
                       <w:rFonts w:ascii="Times New Roman" w:hAnsi="Times New Roman" w:cs="Times New Roman"/>
                     </w:rPr>
@@ -2223,7 +2179,7 @@
                 </w:tcPr>
                 <w:p>
                   <w:pPr>
-                    <w:framePr w:hSpace="180" w:wrap="around" w:vAnchor="page" w:hAnchor="margin" w:y="1288"/>
+                    <w:framePr w:hSpace="180" w:wrap="around" w:vAnchor="page" w:hAnchor="margin" w:x="-185" w:y="1288"/>
                     <w:rPr>
                       <w:rFonts w:ascii="Times New Roman" w:hAnsi="Times New Roman" w:cs="Times New Roman"/>
                     </w:rPr>
@@ -2242,7 +2198,7 @@
                 </w:tcPr>
                 <w:p>
                   <w:pPr>
-                    <w:framePr w:hSpace="180" w:wrap="around" w:vAnchor="page" w:hAnchor="margin" w:y="1288"/>
+                    <w:framePr w:hSpace="180" w:wrap="around" w:vAnchor="page" w:hAnchor="margin" w:x="-185" w:y="1288"/>
                     <w:rPr>
                       <w:rFonts w:ascii="Times New Roman" w:hAnsi="Times New Roman" w:cs="Times New Roman"/>
                     </w:rPr>
@@ -2273,7 +2229,7 @@
                 </w:tcPr>
                 <w:p>
                   <w:pPr>
-                    <w:framePr w:hSpace="180" w:wrap="around" w:vAnchor="page" w:hAnchor="margin" w:y="1288"/>
+                    <w:framePr w:hSpace="180" w:wrap="around" w:vAnchor="page" w:hAnchor="margin" w:x="-185" w:y="1288"/>
                     <w:rPr>
                       <w:rFonts w:ascii="Times New Roman" w:hAnsi="Times New Roman" w:cs="Times New Roman"/>
                     </w:rPr>
@@ -2292,7 +2248,7 @@
                 </w:tcPr>
                 <w:p>
                   <w:pPr>
-                    <w:framePr w:hSpace="180" w:wrap="around" w:vAnchor="page" w:hAnchor="margin" w:y="1288"/>
+                    <w:framePr w:hSpace="180" w:wrap="around" w:vAnchor="page" w:hAnchor="margin" w:x="-185" w:y="1288"/>
                     <w:rPr>
                       <w:rFonts w:ascii="Times New Roman" w:hAnsi="Times New Roman" w:cs="Times New Roman"/>
                     </w:rPr>
@@ -2313,7 +2269,7 @@
                 </w:tcPr>
                 <w:p>
                   <w:pPr>
-                    <w:framePr w:hSpace="180" w:wrap="around" w:vAnchor="page" w:hAnchor="margin" w:y="1288"/>
+                    <w:framePr w:hSpace="180" w:wrap="around" w:vAnchor="page" w:hAnchor="margin" w:x="-185" w:y="1288"/>
                     <w:rPr>
                       <w:rFonts w:ascii="Times New Roman" w:hAnsi="Times New Roman" w:cs="Times New Roman"/>
                     </w:rPr>
@@ -2332,7 +2288,7 @@
                 </w:tcPr>
                 <w:p>
                   <w:pPr>
-                    <w:framePr w:hSpace="180" w:wrap="around" w:vAnchor="page" w:hAnchor="margin" w:y="1288"/>
+                    <w:framePr w:hSpace="180" w:wrap="around" w:vAnchor="page" w:hAnchor="margin" w:x="-185" w:y="1288"/>
                     <w:rPr>
                       <w:rFonts w:ascii="Times New Roman" w:hAnsi="Times New Roman" w:cs="Times New Roman"/>
                     </w:rPr>
@@ -2351,7 +2307,7 @@
                 </w:tcPr>
                 <w:p>
                   <w:pPr>
-                    <w:framePr w:hSpace="180" w:wrap="around" w:vAnchor="page" w:hAnchor="margin" w:y="1288"/>
+                    <w:framePr w:hSpace="180" w:wrap="around" w:vAnchor="page" w:hAnchor="margin" w:x="-185" w:y="1288"/>
                     <w:rPr>
                       <w:rFonts w:ascii="Times New Roman" w:hAnsi="Times New Roman" w:cs="Times New Roman"/>
                     </w:rPr>
@@ -2370,7 +2326,7 @@
                 </w:tcPr>
                 <w:p>
                   <w:pPr>
-                    <w:framePr w:hSpace="180" w:wrap="around" w:vAnchor="page" w:hAnchor="margin" w:y="1288"/>
+                    <w:framePr w:hSpace="180" w:wrap="around" w:vAnchor="page" w:hAnchor="margin" w:x="-185" w:y="1288"/>
                     <w:rPr>
                       <w:rFonts w:ascii="Times New Roman" w:hAnsi="Times New Roman" w:cs="Times New Roman"/>
                     </w:rPr>
@@ -2391,7 +2347,7 @@
                 </w:tcPr>
                 <w:p>
                   <w:pPr>
-                    <w:framePr w:hSpace="180" w:wrap="around" w:vAnchor="page" w:hAnchor="margin" w:y="1288"/>
+                    <w:framePr w:hSpace="180" w:wrap="around" w:vAnchor="page" w:hAnchor="margin" w:x="-185" w:y="1288"/>
                     <w:rPr>
                       <w:rFonts w:ascii="Times New Roman" w:hAnsi="Times New Roman" w:cs="Times New Roman"/>
                     </w:rPr>
@@ -2410,7 +2366,7 @@
                 </w:tcPr>
                 <w:p>
                   <w:pPr>
-                    <w:framePr w:hSpace="180" w:wrap="around" w:vAnchor="page" w:hAnchor="margin" w:y="1288"/>
+                    <w:framePr w:hSpace="180" w:wrap="around" w:vAnchor="page" w:hAnchor="margin" w:x="-185" w:y="1288"/>
                     <w:rPr>
                       <w:rFonts w:ascii="Times New Roman" w:hAnsi="Times New Roman" w:cs="Times New Roman"/>
                     </w:rPr>
@@ -2429,7 +2385,7 @@
                 </w:tcPr>
                 <w:p>
                   <w:pPr>
-                    <w:framePr w:hSpace="180" w:wrap="around" w:vAnchor="page" w:hAnchor="margin" w:y="1288"/>
+                    <w:framePr w:hSpace="180" w:wrap="around" w:vAnchor="page" w:hAnchor="margin" w:x="-185" w:y="1288"/>
                     <w:rPr>
                       <w:rFonts w:ascii="Times New Roman" w:hAnsi="Times New Roman" w:cs="Times New Roman"/>
                     </w:rPr>
@@ -2448,7 +2404,7 @@
                 </w:tcPr>
                 <w:p>
                   <w:pPr>
-                    <w:framePr w:hSpace="180" w:wrap="around" w:vAnchor="page" w:hAnchor="margin" w:y="1288"/>
+                    <w:framePr w:hSpace="180" w:wrap="around" w:vAnchor="page" w:hAnchor="margin" w:x="-185" w:y="1288"/>
                     <w:rPr>
                       <w:rFonts w:ascii="Times New Roman" w:hAnsi="Times New Roman" w:cs="Times New Roman"/>
                     </w:rPr>
@@ -2469,7 +2425,7 @@
                 </w:tcPr>
                 <w:p>
                   <w:pPr>
-                    <w:framePr w:hSpace="180" w:wrap="around" w:vAnchor="page" w:hAnchor="margin" w:y="1288"/>
+                    <w:framePr w:hSpace="180" w:wrap="around" w:vAnchor="page" w:hAnchor="margin" w:x="-185" w:y="1288"/>
                     <w:rPr>
                       <w:rFonts w:ascii="Times New Roman" w:hAnsi="Times New Roman" w:cs="Times New Roman"/>
                     </w:rPr>
@@ -2488,7 +2444,7 @@
                 </w:tcPr>
                 <w:p>
                   <w:pPr>
-                    <w:framePr w:hSpace="180" w:wrap="around" w:vAnchor="page" w:hAnchor="margin" w:y="1288"/>
+                    <w:framePr w:hSpace="180" w:wrap="around" w:vAnchor="page" w:hAnchor="margin" w:x="-185" w:y="1288"/>
                     <w:rPr>
                       <w:rFonts w:ascii="Times New Roman" w:hAnsi="Times New Roman" w:cs="Times New Roman"/>
                     </w:rPr>
@@ -2507,7 +2463,7 @@
                 </w:tcPr>
                 <w:p>
                   <w:pPr>
-                    <w:framePr w:hSpace="180" w:wrap="around" w:vAnchor="page" w:hAnchor="margin" w:y="1288"/>
+                    <w:framePr w:hSpace="180" w:wrap="around" w:vAnchor="page" w:hAnchor="margin" w:x="-185" w:y="1288"/>
                     <w:rPr>
                       <w:rFonts w:ascii="Times New Roman" w:hAnsi="Times New Roman" w:cs="Times New Roman"/>
                     </w:rPr>
@@ -2526,7 +2482,7 @@
                 </w:tcPr>
                 <w:p>
                   <w:pPr>
-                    <w:framePr w:hSpace="180" w:wrap="around" w:vAnchor="page" w:hAnchor="margin" w:y="1288"/>
+                    <w:framePr w:hSpace="180" w:wrap="around" w:vAnchor="page" w:hAnchor="margin" w:x="-185" w:y="1288"/>
                     <w:rPr>
                       <w:rFonts w:ascii="Times New Roman" w:hAnsi="Times New Roman" w:cs="Times New Roman"/>
                     </w:rPr>
@@ -2547,7 +2503,7 @@
                 </w:tcPr>
                 <w:p>
                   <w:pPr>
-                    <w:framePr w:hSpace="180" w:wrap="around" w:vAnchor="page" w:hAnchor="margin" w:y="1288"/>
+                    <w:framePr w:hSpace="180" w:wrap="around" w:vAnchor="page" w:hAnchor="margin" w:x="-185" w:y="1288"/>
                     <w:rPr>
                       <w:rFonts w:ascii="Times New Roman" w:hAnsi="Times New Roman" w:cs="Times New Roman"/>
                     </w:rPr>
@@ -2566,7 +2522,7 @@
                 </w:tcPr>
                 <w:p>
                   <w:pPr>
-                    <w:framePr w:hSpace="180" w:wrap="around" w:vAnchor="page" w:hAnchor="margin" w:y="1288"/>
+                    <w:framePr w:hSpace="180" w:wrap="around" w:vAnchor="page" w:hAnchor="margin" w:x="-185" w:y="1288"/>
                     <w:rPr>
                       <w:rFonts w:ascii="Times New Roman" w:hAnsi="Times New Roman" w:cs="Times New Roman"/>
                     </w:rPr>
@@ -2585,7 +2541,7 @@
                 </w:tcPr>
                 <w:p>
                   <w:pPr>
-                    <w:framePr w:hSpace="180" w:wrap="around" w:vAnchor="page" w:hAnchor="margin" w:y="1288"/>
+                    <w:framePr w:hSpace="180" w:wrap="around" w:vAnchor="page" w:hAnchor="margin" w:x="-185" w:y="1288"/>
                     <w:rPr>
                       <w:rFonts w:ascii="Times New Roman" w:hAnsi="Times New Roman" w:cs="Times New Roman"/>
                     </w:rPr>
@@ -2604,7 +2560,7 @@
                 </w:tcPr>
                 <w:p>
                   <w:pPr>
-                    <w:framePr w:hSpace="180" w:wrap="around" w:vAnchor="page" w:hAnchor="margin" w:y="1288"/>
+                    <w:framePr w:hSpace="180" w:wrap="around" w:vAnchor="page" w:hAnchor="margin" w:x="-185" w:y="1288"/>
                     <w:rPr>
                       <w:rFonts w:ascii="Times New Roman" w:hAnsi="Times New Roman" w:cs="Times New Roman"/>
                     </w:rPr>
@@ -2625,7 +2581,7 @@
                 </w:tcPr>
                 <w:p>
                   <w:pPr>
-                    <w:framePr w:hSpace="180" w:wrap="around" w:vAnchor="page" w:hAnchor="margin" w:y="1288"/>
+                    <w:framePr w:hSpace="180" w:wrap="around" w:vAnchor="page" w:hAnchor="margin" w:x="-185" w:y="1288"/>
                     <w:rPr>
                       <w:rFonts w:ascii="Times New Roman" w:hAnsi="Times New Roman" w:cs="Times New Roman"/>
                     </w:rPr>
@@ -2644,7 +2600,7 @@
                 </w:tcPr>
                 <w:p>
                   <w:pPr>
-                    <w:framePr w:hSpace="180" w:wrap="around" w:vAnchor="page" w:hAnchor="margin" w:y="1288"/>
+                    <w:framePr w:hSpace="180" w:wrap="around" w:vAnchor="page" w:hAnchor="margin" w:x="-185" w:y="1288"/>
                     <w:rPr>
                       <w:rFonts w:ascii="Times New Roman" w:hAnsi="Times New Roman" w:cs="Times New Roman"/>
                     </w:rPr>
@@ -2663,7 +2619,7 @@
                 </w:tcPr>
                 <w:p>
                   <w:pPr>
-                    <w:framePr w:hSpace="180" w:wrap="around" w:vAnchor="page" w:hAnchor="margin" w:y="1288"/>
+                    <w:framePr w:hSpace="180" w:wrap="around" w:vAnchor="page" w:hAnchor="margin" w:x="-185" w:y="1288"/>
                     <w:rPr>
                       <w:rFonts w:ascii="Times New Roman" w:hAnsi="Times New Roman" w:cs="Times New Roman"/>
                     </w:rPr>
@@ -2682,7 +2638,7 @@
                 </w:tcPr>
                 <w:p>
                   <w:pPr>
-                    <w:framePr w:hSpace="180" w:wrap="around" w:vAnchor="page" w:hAnchor="margin" w:y="1288"/>
+                    <w:framePr w:hSpace="180" w:wrap="around" w:vAnchor="page" w:hAnchor="margin" w:x="-185" w:y="1288"/>
                     <w:rPr>
                       <w:rFonts w:ascii="Times New Roman" w:hAnsi="Times New Roman" w:cs="Times New Roman"/>
                     </w:rPr>
@@ -2703,7 +2659,7 @@
                 </w:tcPr>
                 <w:p>
                   <w:pPr>
-                    <w:framePr w:hSpace="180" w:wrap="around" w:vAnchor="page" w:hAnchor="margin" w:y="1288"/>
+                    <w:framePr w:hSpace="180" w:wrap="around" w:vAnchor="page" w:hAnchor="margin" w:x="-185" w:y="1288"/>
                     <w:rPr>
                       <w:rFonts w:ascii="Times New Roman" w:hAnsi="Times New Roman" w:cs="Times New Roman"/>
                     </w:rPr>
@@ -2722,7 +2678,7 @@
                 </w:tcPr>
                 <w:p>
                   <w:pPr>
-                    <w:framePr w:hSpace="180" w:wrap="around" w:vAnchor="page" w:hAnchor="margin" w:y="1288"/>
+                    <w:framePr w:hSpace="180" w:wrap="around" w:vAnchor="page" w:hAnchor="margin" w:x="-185" w:y="1288"/>
                     <w:rPr>
                       <w:rFonts w:ascii="Times New Roman" w:hAnsi="Times New Roman" w:cs="Times New Roman"/>
                     </w:rPr>
@@ -2741,7 +2697,7 @@
                 </w:tcPr>
                 <w:p>
                   <w:pPr>
-                    <w:framePr w:hSpace="180" w:wrap="around" w:vAnchor="page" w:hAnchor="margin" w:y="1288"/>
+                    <w:framePr w:hSpace="180" w:wrap="around" w:vAnchor="page" w:hAnchor="margin" w:x="-185" w:y="1288"/>
                     <w:rPr>
                       <w:rFonts w:ascii="Times New Roman" w:hAnsi="Times New Roman" w:cs="Times New Roman"/>
                     </w:rPr>
@@ -2760,7 +2716,7 @@
                 </w:tcPr>
                 <w:p>
                   <w:pPr>
-                    <w:framePr w:hSpace="180" w:wrap="around" w:vAnchor="page" w:hAnchor="margin" w:y="1288"/>
+                    <w:framePr w:hSpace="180" w:wrap="around" w:vAnchor="page" w:hAnchor="margin" w:x="-185" w:y="1288"/>
                     <w:rPr>
                       <w:rFonts w:ascii="Times New Roman" w:hAnsi="Times New Roman" w:cs="Times New Roman"/>
                     </w:rPr>
@@ -2781,7 +2737,175 @@
                 </w:tcPr>
                 <w:p>
                   <w:pPr>
-                    <w:framePr w:hSpace="180" w:wrap="around" w:vAnchor="page" w:hAnchor="margin" w:y="1288"/>
+                    <w:framePr w:hSpace="180" w:wrap="around" w:vAnchor="page" w:hAnchor="margin" w:x="-185" w:y="1288"/>
+                    <w:rPr>
+                      <w:rFonts w:ascii="Times New Roman" w:hAnsi="Times New Roman" w:cs="Times New Roman"/>
+                    </w:rPr>
+                  </w:pPr>
+                  <w:r>
+                    <w:rPr>
+                      <w:rFonts w:ascii="Times New Roman" w:hAnsi="Times New Roman" w:cs="Times New Roman"/>
+                    </w:rPr>
+                    <w:t>/customer/200673/198990</w:t>
+                  </w:r>
+                </w:p>
+              </w:tc>
+              <w:tc>
+                <w:tcPr>
+                  <w:tcW w:w="3240" w:type="dxa"/>
+                </w:tcPr>
+                <w:p>
+                  <w:pPr>
+                    <w:framePr w:hSpace="180" w:wrap="around" w:vAnchor="page" w:hAnchor="margin" w:x="-185" w:y="1288"/>
+                    <w:rPr>
+                      <w:rFonts w:ascii="Times New Roman" w:hAnsi="Times New Roman" w:cs="Times New Roman"/>
+                    </w:rPr>
+                  </w:pPr>
+                  <w:r>
+                    <w:rPr>
+                      <w:rFonts w:ascii="Times New Roman" w:hAnsi="Times New Roman" w:cs="Times New Roman"/>
+                    </w:rPr>
+                    <w:t>{“DISCOUNTRATE2”: “0”}</w:t>
+                  </w:r>
+                </w:p>
+              </w:tc>
+              <w:tc>
+                <w:tcPr>
+                  <w:tcW w:w="990" w:type="dxa"/>
+                </w:tcPr>
+                <w:p>
+                  <w:pPr>
+                    <w:framePr w:hSpace="180" w:wrap="around" w:vAnchor="page" w:hAnchor="margin" w:x="-185" w:y="1288"/>
+                    <w:rPr>
+                      <w:rFonts w:ascii="Times New Roman" w:hAnsi="Times New Roman" w:cs="Times New Roman"/>
+                    </w:rPr>
+                  </w:pPr>
+                  <w:r>
+                    <w:rPr>
+                      <w:rFonts w:ascii="Times New Roman" w:hAnsi="Times New Roman" w:cs="Times New Roman"/>
+                    </w:rPr>
+                    <w:t>POST</w:t>
+                  </w:r>
+                </w:p>
+              </w:tc>
+              <w:tc>
+                <w:tcPr>
+                  <w:tcW w:w="1260" w:type="dxa"/>
+                </w:tcPr>
+                <w:p>
+                  <w:pPr>
+                    <w:framePr w:hSpace="180" w:wrap="around" w:vAnchor="page" w:hAnchor="margin" w:x="-185" w:y="1288"/>
+                    <w:rPr>
+                      <w:rFonts w:ascii="Times New Roman" w:hAnsi="Times New Roman" w:cs="Times New Roman"/>
+                    </w:rPr>
+                  </w:pPr>
+                  <w:r>
+                    <w:rPr>
+                      <w:rFonts w:ascii="Times New Roman" w:hAnsi="Times New Roman" w:cs="Times New Roman"/>
+                    </w:rPr>
+                    <w:t>YES</w:t>
+                  </w:r>
+                </w:p>
+              </w:tc>
+            </w:tr>
+            <w:tr>
+              <w:tc>
+                <w:tcPr>
+                  <w:tcW w:w="2785" w:type="dxa"/>
+                </w:tcPr>
+                <w:p>
+                  <w:pPr>
+                    <w:framePr w:hSpace="180" w:wrap="around" w:vAnchor="page" w:hAnchor="margin" w:x="-185" w:y="1288"/>
+                    <w:rPr>
+                      <w:rFonts w:ascii="Times New Roman" w:hAnsi="Times New Roman" w:cs="Times New Roman"/>
+                    </w:rPr>
+                  </w:pPr>
+                  <w:r>
+                    <w:rPr>
+                      <w:rFonts w:ascii="Times New Roman" w:hAnsi="Times New Roman" w:cs="Times New Roman"/>
+                    </w:rPr>
+                    <w:t>/customer/200673/198990</w:t>
+                  </w:r>
+                </w:p>
+              </w:tc>
+              <w:tc>
+                <w:tcPr>
+                  <w:tcW w:w="3240" w:type="dxa"/>
+                </w:tcPr>
+                <w:p>
+                  <w:pPr>
+                    <w:framePr w:hSpace="180" w:wrap="around" w:vAnchor="page" w:hAnchor="margin" w:x="-185" w:y="1288"/>
+                    <w:rPr>
+                      <w:rFonts w:ascii="Times New Roman" w:hAnsi="Times New Roman" w:cs="Times New Roman"/>
+                    </w:rPr>
+                  </w:pPr>
+                  <w:r>
+                    <w:rPr>
+                      <w:rFonts w:ascii="Times New Roman" w:hAnsi="Times New Roman" w:cs="Times New Roman"/>
+                    </w:rPr>
+                    <w:t>{“DISCOUNTSTART”: “</w:t>
+                  </w:r>
+                  <w:r>
+                    <w:rPr>
+                      <w:rFonts w:ascii="Times New Roman" w:hAnsi="Times New Roman" w:cs="Times New Roman"/>
+                    </w:rPr>
+                    <w:t>N/A</w:t>
+                  </w:r>
+                  <w:r>
+                    <w:rPr>
+                      <w:rFonts w:ascii="Times New Roman" w:hAnsi="Times New Roman" w:cs="Times New Roman"/>
+                    </w:rPr>
+                    <w:t>”}</w:t>
+                  </w:r>
+                </w:p>
+              </w:tc>
+              <w:tc>
+                <w:tcPr>
+                  <w:tcW w:w="990" w:type="dxa"/>
+                </w:tcPr>
+                <w:p>
+                  <w:pPr>
+                    <w:framePr w:hSpace="180" w:wrap="around" w:vAnchor="page" w:hAnchor="margin" w:x="-185" w:y="1288"/>
+                    <w:rPr>
+                      <w:rFonts w:ascii="Times New Roman" w:hAnsi="Times New Roman" w:cs="Times New Roman"/>
+                    </w:rPr>
+                  </w:pPr>
+                  <w:r>
+                    <w:rPr>
+                      <w:rFonts w:ascii="Times New Roman" w:hAnsi="Times New Roman" w:cs="Times New Roman"/>
+                    </w:rPr>
+                    <w:t>POST</w:t>
+                  </w:r>
+                </w:p>
+              </w:tc>
+              <w:tc>
+                <w:tcPr>
+                  <w:tcW w:w="1260" w:type="dxa"/>
+                </w:tcPr>
+                <w:p>
+                  <w:pPr>
+                    <w:framePr w:hSpace="180" w:wrap="around" w:vAnchor="page" w:hAnchor="margin" w:x="-185" w:y="1288"/>
+                    <w:rPr>
+                      <w:rFonts w:ascii="Times New Roman" w:hAnsi="Times New Roman" w:cs="Times New Roman"/>
+                    </w:rPr>
+                  </w:pPr>
+                  <w:r>
+                    <w:rPr>
+                      <w:rFonts w:ascii="Times New Roman" w:hAnsi="Times New Roman" w:cs="Times New Roman"/>
+                    </w:rPr>
+                    <w:t>NO</w:t>
+                  </w:r>
+                </w:p>
+              </w:tc>
+            </w:tr>
+            <w:tr>
+              <w:tc>
+                <w:tcPr>
+                  <w:tcW w:w="2785" w:type="dxa"/>
+                </w:tcPr>
+                <w:p>
+                  <w:pPr>
+                    <w:framePr w:hSpace="180" w:wrap="around" w:vAnchor="page" w:hAnchor="margin" w:x="-185" w:y="1288"/>
                     <w:rPr>
                       <w:rFonts w:ascii="Times New Roman" w:hAnsi="Times New Roman" w:cs="Times New Roman"/>
                     </w:rPr>
@@ -2801,16 +2925,40 @@
                 </w:tcPr>
                 <w:p>
                   <w:pPr>
-                    <w:framePr w:hSpace="180" w:wrap="around" w:vAnchor="page" w:hAnchor="margin" w:y="1288"/>
-                    <w:rPr>
-                      <w:rFonts w:ascii="Times New Roman" w:hAnsi="Times New Roman" w:cs="Times New Roman"/>
-                    </w:rPr>
-                  </w:pPr>
-                  <w:r>
-                    <w:rPr>
-                      <w:rFonts w:ascii="Times New Roman" w:hAnsi="Times New Roman" w:cs="Times New Roman"/>
-                    </w:rPr>
-                    <w:t>{“DISCOUNTRATE2”: “0”}</w:t>
+                    <w:framePr w:hSpace="180" w:wrap="around" w:vAnchor="page" w:hAnchor="margin" w:x="-185" w:y="1288"/>
+                    <w:rPr>
+                      <w:rFonts w:ascii="Times New Roman" w:hAnsi="Times New Roman" w:cs="Times New Roman"/>
+                    </w:rPr>
+                  </w:pPr>
+                  <w:r>
+                    <w:rPr>
+                      <w:rFonts w:ascii="Times New Roman" w:hAnsi="Times New Roman" w:cs="Times New Roman"/>
+                    </w:rPr>
+                    <w:t>{“DISCOUNT</w:t>
+                  </w:r>
+                  <w:r>
+                    <w:rPr>
+                      <w:rFonts w:ascii="Times New Roman" w:hAnsi="Times New Roman" w:cs="Times New Roman"/>
+                    </w:rPr>
+                    <w:t>START</w:t>
+                  </w:r>
+                  <w:r>
+                    <w:rPr>
+                      <w:rFonts w:ascii="Times New Roman" w:hAnsi="Times New Roman" w:cs="Times New Roman"/>
+                    </w:rPr>
+                    <w:t>”: “</w:t>
+                  </w:r>
+                  <w:r>
+                    <w:rPr>
+                      <w:rFonts w:ascii="Times New Roman" w:hAnsi="Times New Roman" w:cs="Times New Roman"/>
+                    </w:rPr>
+                    <w:t>11/05/1990</w:t>
+                  </w:r>
+                  <w:r>
+                    <w:rPr>
+                      <w:rFonts w:ascii="Times New Roman" w:hAnsi="Times New Roman" w:cs="Times New Roman"/>
+                    </w:rPr>
+                    <w:t>”}</w:t>
                   </w:r>
                 </w:p>
               </w:tc>
@@ -2820,7 +2968,7 @@
                 </w:tcPr>
                 <w:p>
                   <w:pPr>
-                    <w:framePr w:hSpace="180" w:wrap="around" w:vAnchor="page" w:hAnchor="margin" w:y="1288"/>
+                    <w:framePr w:hSpace="180" w:wrap="around" w:vAnchor="page" w:hAnchor="margin" w:x="-185" w:y="1288"/>
                     <w:rPr>
                       <w:rFonts w:ascii="Times New Roman" w:hAnsi="Times New Roman" w:cs="Times New Roman"/>
                     </w:rPr>
@@ -2839,7 +2987,7 @@
                 </w:tcPr>
                 <w:p>
                   <w:pPr>
-                    <w:framePr w:hSpace="180" w:wrap="around" w:vAnchor="page" w:hAnchor="margin" w:y="1288"/>
+                    <w:framePr w:hSpace="180" w:wrap="around" w:vAnchor="page" w:hAnchor="margin" w:x="-185" w:y="1288"/>
                     <w:rPr>
                       <w:rFonts w:ascii="Times New Roman" w:hAnsi="Times New Roman" w:cs="Times New Roman"/>
                     </w:rPr>
@@ -2860,7 +3008,7 @@
                 </w:tcPr>
                 <w:p>
                   <w:pPr>
-                    <w:framePr w:hSpace="180" w:wrap="around" w:vAnchor="page" w:hAnchor="margin" w:y="1288"/>
+                    <w:framePr w:hSpace="180" w:wrap="around" w:vAnchor="page" w:hAnchor="margin" w:x="-185" w:y="1288"/>
                     <w:rPr>
                       <w:rFonts w:ascii="Times New Roman" w:hAnsi="Times New Roman" w:cs="Times New Roman"/>
                     </w:rPr>
@@ -2879,28 +3027,16 @@
                 </w:tcPr>
                 <w:p>
                   <w:pPr>
-                    <w:framePr w:hSpace="180" w:wrap="around" w:vAnchor="page" w:hAnchor="margin" w:y="1288"/>
-                    <w:rPr>
-                      <w:rFonts w:ascii="Times New Roman" w:hAnsi="Times New Roman" w:cs="Times New Roman"/>
-                    </w:rPr>
-                  </w:pPr>
-                  <w:r>
-                    <w:rPr>
-                      <w:rFonts w:ascii="Times New Roman" w:hAnsi="Times New Roman" w:cs="Times New Roman"/>
-                    </w:rPr>
-                    <w:t>{“DISCOUNTSTART”: “</w:t>
-                  </w:r>
-                  <w:r>
-                    <w:rPr>
-                      <w:rFonts w:ascii="Times New Roman" w:hAnsi="Times New Roman" w:cs="Times New Roman"/>
-                    </w:rPr>
-                    <w:t>N/A</w:t>
-                  </w:r>
-                  <w:r>
-                    <w:rPr>
-                      <w:rFonts w:ascii="Times New Roman" w:hAnsi="Times New Roman" w:cs="Times New Roman"/>
-                    </w:rPr>
-                    <w:t>”}</w:t>
+                    <w:framePr w:hSpace="180" w:wrap="around" w:vAnchor="page" w:hAnchor="margin" w:x="-185" w:y="1288"/>
+                    <w:rPr>
+                      <w:rFonts w:ascii="Times New Roman" w:hAnsi="Times New Roman" w:cs="Times New Roman"/>
+                    </w:rPr>
+                  </w:pPr>
+                  <w:r>
+                    <w:rPr>
+                      <w:rFonts w:ascii="Times New Roman" w:hAnsi="Times New Roman" w:cs="Times New Roman"/>
+                    </w:rPr>
+                    <w:t>{“DISCOUNTEND”: “05/11/1990”}</w:t>
                   </w:r>
                 </w:p>
               </w:tc>
@@ -2910,7 +3046,7 @@
                 </w:tcPr>
                 <w:p>
                   <w:pPr>
-                    <w:framePr w:hSpace="180" w:wrap="around" w:vAnchor="page" w:hAnchor="margin" w:y="1288"/>
+                    <w:framePr w:hSpace="180" w:wrap="around" w:vAnchor="page" w:hAnchor="margin" w:x="-185" w:y="1288"/>
                     <w:rPr>
                       <w:rFonts w:ascii="Times New Roman" w:hAnsi="Times New Roman" w:cs="Times New Roman"/>
                     </w:rPr>
@@ -2929,16 +3065,16 @@
                 </w:tcPr>
                 <w:p>
                   <w:pPr>
-                    <w:framePr w:hSpace="180" w:wrap="around" w:vAnchor="page" w:hAnchor="margin" w:y="1288"/>
-                    <w:rPr>
-                      <w:rFonts w:ascii="Times New Roman" w:hAnsi="Times New Roman" w:cs="Times New Roman"/>
-                    </w:rPr>
-                  </w:pPr>
-                  <w:r>
-                    <w:rPr>
-                      <w:rFonts w:ascii="Times New Roman" w:hAnsi="Times New Roman" w:cs="Times New Roman"/>
-                    </w:rPr>
-                    <w:t>NO</w:t>
+                    <w:framePr w:hSpace="180" w:wrap="around" w:vAnchor="page" w:hAnchor="margin" w:x="-185" w:y="1288"/>
+                    <w:rPr>
+                      <w:rFonts w:ascii="Times New Roman" w:hAnsi="Times New Roman" w:cs="Times New Roman"/>
+                    </w:rPr>
+                  </w:pPr>
+                  <w:r>
+                    <w:rPr>
+                      <w:rFonts w:ascii="Times New Roman" w:hAnsi="Times New Roman" w:cs="Times New Roman"/>
+                    </w:rPr>
+                    <w:t>YES</w:t>
                   </w:r>
                 </w:p>
               </w:tc>
@@ -2950,7 +3086,7 @@
                 </w:tcPr>
                 <w:p>
                   <w:pPr>
-                    <w:framePr w:hSpace="180" w:wrap="around" w:vAnchor="page" w:hAnchor="margin" w:y="1288"/>
+                    <w:framePr w:hSpace="180" w:wrap="around" w:vAnchor="page" w:hAnchor="margin" w:x="-185" w:y="1288"/>
                     <w:rPr>
                       <w:rFonts w:ascii="Times New Roman" w:hAnsi="Times New Roman" w:cs="Times New Roman"/>
                     </w:rPr>
@@ -2969,40 +3105,16 @@
                 </w:tcPr>
                 <w:p>
                   <w:pPr>
-                    <w:framePr w:hSpace="180" w:wrap="around" w:vAnchor="page" w:hAnchor="margin" w:y="1288"/>
-                    <w:rPr>
-                      <w:rFonts w:ascii="Times New Roman" w:hAnsi="Times New Roman" w:cs="Times New Roman"/>
-                    </w:rPr>
-                  </w:pPr>
-                  <w:r>
-                    <w:rPr>
-                      <w:rFonts w:ascii="Times New Roman" w:hAnsi="Times New Roman" w:cs="Times New Roman"/>
-                    </w:rPr>
-                    <w:t>{“DISCOUNT</w:t>
-                  </w:r>
-                  <w:r>
-                    <w:rPr>
-                      <w:rFonts w:ascii="Times New Roman" w:hAnsi="Times New Roman" w:cs="Times New Roman"/>
-                    </w:rPr>
-                    <w:t>START</w:t>
-                  </w:r>
-                  <w:r>
-                    <w:rPr>
-                      <w:rFonts w:ascii="Times New Roman" w:hAnsi="Times New Roman" w:cs="Times New Roman"/>
-                    </w:rPr>
-                    <w:t>”: “</w:t>
-                  </w:r>
-                  <w:r>
-                    <w:rPr>
-                      <w:rFonts w:ascii="Times New Roman" w:hAnsi="Times New Roman" w:cs="Times New Roman"/>
-                    </w:rPr>
-                    <w:t>11/05/1990</w:t>
-                  </w:r>
-                  <w:r>
-                    <w:rPr>
-                      <w:rFonts w:ascii="Times New Roman" w:hAnsi="Times New Roman" w:cs="Times New Roman"/>
-                    </w:rPr>
-                    <w:t>”}</w:t>
+                    <w:framePr w:hSpace="180" w:wrap="around" w:vAnchor="page" w:hAnchor="margin" w:x="-185" w:y="1288"/>
+                    <w:rPr>
+                      <w:rFonts w:ascii="Times New Roman" w:hAnsi="Times New Roman" w:cs="Times New Roman"/>
+                    </w:rPr>
+                  </w:pPr>
+                  <w:r>
+                    <w:rPr>
+                      <w:rFonts w:ascii="Times New Roman" w:hAnsi="Times New Roman" w:cs="Times New Roman"/>
+                    </w:rPr>
+                    <w:t>{“CREDITLIMIT”: “5000”}</w:t>
                   </w:r>
                 </w:p>
               </w:tc>
@@ -3012,7 +3124,7 @@
                 </w:tcPr>
                 <w:p>
                   <w:pPr>
-                    <w:framePr w:hSpace="180" w:wrap="around" w:vAnchor="page" w:hAnchor="margin" w:y="1288"/>
+                    <w:framePr w:hSpace="180" w:wrap="around" w:vAnchor="page" w:hAnchor="margin" w:x="-185" w:y="1288"/>
                     <w:rPr>
                       <w:rFonts w:ascii="Times New Roman" w:hAnsi="Times New Roman" w:cs="Times New Roman"/>
                     </w:rPr>
@@ -3031,7 +3143,7 @@
                 </w:tcPr>
                 <w:p>
                   <w:pPr>
-                    <w:framePr w:hSpace="180" w:wrap="around" w:vAnchor="page" w:hAnchor="margin" w:y="1288"/>
+                    <w:framePr w:hSpace="180" w:wrap="around" w:vAnchor="page" w:hAnchor="margin" w:x="-185" w:y="1288"/>
                     <w:rPr>
                       <w:rFonts w:ascii="Times New Roman" w:hAnsi="Times New Roman" w:cs="Times New Roman"/>
                     </w:rPr>
@@ -3052,7 +3164,7 @@
                 </w:tcPr>
                 <w:p>
                   <w:pPr>
-                    <w:framePr w:hSpace="180" w:wrap="around" w:vAnchor="page" w:hAnchor="margin" w:y="1288"/>
+                    <w:framePr w:hSpace="180" w:wrap="around" w:vAnchor="page" w:hAnchor="margin" w:x="-185" w:y="1288"/>
                     <w:rPr>
                       <w:rFonts w:ascii="Times New Roman" w:hAnsi="Times New Roman" w:cs="Times New Roman"/>
                     </w:rPr>
@@ -3071,16 +3183,16 @@
                 </w:tcPr>
                 <w:p>
                   <w:pPr>
-                    <w:framePr w:hSpace="180" w:wrap="around" w:vAnchor="page" w:hAnchor="margin" w:y="1288"/>
-                    <w:rPr>
-                      <w:rFonts w:ascii="Times New Roman" w:hAnsi="Times New Roman" w:cs="Times New Roman"/>
-                    </w:rPr>
-                  </w:pPr>
-                  <w:r>
-                    <w:rPr>
-                      <w:rFonts w:ascii="Times New Roman" w:hAnsi="Times New Roman" w:cs="Times New Roman"/>
-                    </w:rPr>
-                    <w:t>{“DISCOUNTEND”: “05/11/1990”}</w:t>
+                    <w:framePr w:hSpace="180" w:wrap="around" w:vAnchor="page" w:hAnchor="margin" w:x="-185" w:y="1288"/>
+                    <w:rPr>
+                      <w:rFonts w:ascii="Times New Roman" w:hAnsi="Times New Roman" w:cs="Times New Roman"/>
+                    </w:rPr>
+                  </w:pPr>
+                  <w:r>
+                    <w:rPr>
+                      <w:rFonts w:ascii="Times New Roman" w:hAnsi="Times New Roman" w:cs="Times New Roman"/>
+                    </w:rPr>
+                    <w:t>{“DISCOUNTCODE”: “NO”}</w:t>
                   </w:r>
                 </w:p>
               </w:tc>
@@ -3090,7 +3202,7 @@
                 </w:tcPr>
                 <w:p>
                   <w:pPr>
-                    <w:framePr w:hSpace="180" w:wrap="around" w:vAnchor="page" w:hAnchor="margin" w:y="1288"/>
+                    <w:framePr w:hSpace="180" w:wrap="around" w:vAnchor="page" w:hAnchor="margin" w:x="-185" w:y="1288"/>
                     <w:rPr>
                       <w:rFonts w:ascii="Times New Roman" w:hAnsi="Times New Roman" w:cs="Times New Roman"/>
                     </w:rPr>
@@ -3109,16 +3221,16 @@
                 </w:tcPr>
                 <w:p>
                   <w:pPr>
-                    <w:framePr w:hSpace="180" w:wrap="around" w:vAnchor="page" w:hAnchor="margin" w:y="1288"/>
-                    <w:rPr>
-                      <w:rFonts w:ascii="Times New Roman" w:hAnsi="Times New Roman" w:cs="Times New Roman"/>
-                    </w:rPr>
-                  </w:pPr>
-                  <w:r>
-                    <w:rPr>
-                      <w:rFonts w:ascii="Times New Roman" w:hAnsi="Times New Roman" w:cs="Times New Roman"/>
-                    </w:rPr>
-                    <w:t>YES</w:t>
+                    <w:framePr w:hSpace="180" w:wrap="around" w:vAnchor="page" w:hAnchor="margin" w:x="-185" w:y="1288"/>
+                    <w:rPr>
+                      <w:rFonts w:ascii="Times New Roman" w:hAnsi="Times New Roman" w:cs="Times New Roman"/>
+                    </w:rPr>
+                  </w:pPr>
+                  <w:r>
+                    <w:rPr>
+                      <w:rFonts w:ascii="Times New Roman" w:hAnsi="Times New Roman" w:cs="Times New Roman"/>
+                    </w:rPr>
+                    <w:t>NO</w:t>
                   </w:r>
                 </w:p>
               </w:tc>
@@ -3130,7 +3242,7 @@
                 </w:tcPr>
                 <w:p>
                   <w:pPr>
-                    <w:framePr w:hSpace="180" w:wrap="around" w:vAnchor="page" w:hAnchor="margin" w:y="1288"/>
+                    <w:framePr w:hSpace="180" w:wrap="around" w:vAnchor="page" w:hAnchor="margin" w:x="-185" w:y="1288"/>
                     <w:rPr>
                       <w:rFonts w:ascii="Times New Roman" w:hAnsi="Times New Roman" w:cs="Times New Roman"/>
                     </w:rPr>
@@ -3149,16 +3261,16 @@
                 </w:tcPr>
                 <w:p>
                   <w:pPr>
-                    <w:framePr w:hSpace="180" w:wrap="around" w:vAnchor="page" w:hAnchor="margin" w:y="1288"/>
-                    <w:rPr>
-                      <w:rFonts w:ascii="Times New Roman" w:hAnsi="Times New Roman" w:cs="Times New Roman"/>
-                    </w:rPr>
-                  </w:pPr>
-                  <w:r>
-                    <w:rPr>
-                      <w:rFonts w:ascii="Times New Roman" w:hAnsi="Times New Roman" w:cs="Times New Roman"/>
-                    </w:rPr>
-                    <w:t>{“CREDITLIMIT”: “5000”}</w:t>
+                    <w:framePr w:hSpace="180" w:wrap="around" w:vAnchor="page" w:hAnchor="margin" w:x="-185" w:y="1288"/>
+                    <w:rPr>
+                      <w:rFonts w:ascii="Times New Roman" w:hAnsi="Times New Roman" w:cs="Times New Roman"/>
+                    </w:rPr>
+                  </w:pPr>
+                  <w:r>
+                    <w:rPr>
+                      <w:rFonts w:ascii="Times New Roman" w:hAnsi="Times New Roman" w:cs="Times New Roman"/>
+                    </w:rPr>
+                    <w:t>{“DISCOUNTCODE”: “152”}</w:t>
                   </w:r>
                 </w:p>
               </w:tc>
@@ -3168,7 +3280,7 @@
                 </w:tcPr>
                 <w:p>
                   <w:pPr>
-                    <w:framePr w:hSpace="180" w:wrap="around" w:vAnchor="page" w:hAnchor="margin" w:y="1288"/>
+                    <w:framePr w:hSpace="180" w:wrap="around" w:vAnchor="page" w:hAnchor="margin" w:x="-185" w:y="1288"/>
                     <w:rPr>
                       <w:rFonts w:ascii="Times New Roman" w:hAnsi="Times New Roman" w:cs="Times New Roman"/>
                     </w:rPr>
@@ -3187,16 +3299,16 @@
                 </w:tcPr>
                 <w:p>
                   <w:pPr>
-                    <w:framePr w:hSpace="180" w:wrap="around" w:vAnchor="page" w:hAnchor="margin" w:y="1288"/>
-                    <w:rPr>
-                      <w:rFonts w:ascii="Times New Roman" w:hAnsi="Times New Roman" w:cs="Times New Roman"/>
-                    </w:rPr>
-                  </w:pPr>
-                  <w:r>
-                    <w:rPr>
-                      <w:rFonts w:ascii="Times New Roman" w:hAnsi="Times New Roman" w:cs="Times New Roman"/>
-                    </w:rPr>
-                    <w:t>YES</w:t>
+                    <w:framePr w:hSpace="180" w:wrap="around" w:vAnchor="page" w:hAnchor="margin" w:x="-185" w:y="1288"/>
+                    <w:rPr>
+                      <w:rFonts w:ascii="Times New Roman" w:hAnsi="Times New Roman" w:cs="Times New Roman"/>
+                    </w:rPr>
+                  </w:pPr>
+                  <w:r>
+                    <w:rPr>
+                      <w:rFonts w:ascii="Times New Roman" w:hAnsi="Times New Roman" w:cs="Times New Roman"/>
+                    </w:rPr>
+                    <w:t>NO</w:t>
                   </w:r>
                 </w:p>
               </w:tc>
@@ -3208,7 +3320,7 @@
                 </w:tcPr>
                 <w:p>
                   <w:pPr>
-                    <w:framePr w:hSpace="180" w:wrap="around" w:vAnchor="page" w:hAnchor="margin" w:y="1288"/>
+                    <w:framePr w:hSpace="180" w:wrap="around" w:vAnchor="page" w:hAnchor="margin" w:x="-185" w:y="1288"/>
                     <w:rPr>
                       <w:rFonts w:ascii="Times New Roman" w:hAnsi="Times New Roman" w:cs="Times New Roman"/>
                     </w:rPr>
@@ -3227,16 +3339,16 @@
                 </w:tcPr>
                 <w:p>
                   <w:pPr>
-                    <w:framePr w:hSpace="180" w:wrap="around" w:vAnchor="page" w:hAnchor="margin" w:y="1288"/>
-                    <w:rPr>
-                      <w:rFonts w:ascii="Times New Roman" w:hAnsi="Times New Roman" w:cs="Times New Roman"/>
-                    </w:rPr>
-                  </w:pPr>
-                  <w:r>
-                    <w:rPr>
-                      <w:rFonts w:ascii="Times New Roman" w:hAnsi="Times New Roman" w:cs="Times New Roman"/>
-                    </w:rPr>
-                    <w:t>{“DISCOUNTCODE”: “NO”}</w:t>
+                    <w:framePr w:hSpace="180" w:wrap="around" w:vAnchor="page" w:hAnchor="margin" w:x="-185" w:y="1288"/>
+                    <w:rPr>
+                      <w:rFonts w:ascii="Times New Roman" w:hAnsi="Times New Roman" w:cs="Times New Roman"/>
+                    </w:rPr>
+                  </w:pPr>
+                  <w:r>
+                    <w:rPr>
+                      <w:rFonts w:ascii="Times New Roman" w:hAnsi="Times New Roman" w:cs="Times New Roman"/>
+                    </w:rPr>
+                    <w:t>{“CREATED_DATE”: “21/11/2014”}</w:t>
                   </w:r>
                 </w:p>
               </w:tc>
@@ -3246,7 +3358,7 @@
                 </w:tcPr>
                 <w:p>
                   <w:pPr>
-                    <w:framePr w:hSpace="180" w:wrap="around" w:vAnchor="page" w:hAnchor="margin" w:y="1288"/>
+                    <w:framePr w:hSpace="180" w:wrap="around" w:vAnchor="page" w:hAnchor="margin" w:x="-185" w:y="1288"/>
                     <w:rPr>
                       <w:rFonts w:ascii="Times New Roman" w:hAnsi="Times New Roman" w:cs="Times New Roman"/>
                     </w:rPr>
@@ -3265,16 +3377,16 @@
                 </w:tcPr>
                 <w:p>
                   <w:pPr>
-                    <w:framePr w:hSpace="180" w:wrap="around" w:vAnchor="page" w:hAnchor="margin" w:y="1288"/>
-                    <w:rPr>
-                      <w:rFonts w:ascii="Times New Roman" w:hAnsi="Times New Roman" w:cs="Times New Roman"/>
-                    </w:rPr>
-                  </w:pPr>
-                  <w:r>
-                    <w:rPr>
-                      <w:rFonts w:ascii="Times New Roman" w:hAnsi="Times New Roman" w:cs="Times New Roman"/>
-                    </w:rPr>
-                    <w:t>NO</w:t>
+                    <w:framePr w:hSpace="180" w:wrap="around" w:vAnchor="page" w:hAnchor="margin" w:x="-185" w:y="1288"/>
+                    <w:rPr>
+                      <w:rFonts w:ascii="Times New Roman" w:hAnsi="Times New Roman" w:cs="Times New Roman"/>
+                    </w:rPr>
+                  </w:pPr>
+                  <w:r>
+                    <w:rPr>
+                      <w:rFonts w:ascii="Times New Roman" w:hAnsi="Times New Roman" w:cs="Times New Roman"/>
+                    </w:rPr>
+                    <w:t>YES</w:t>
                   </w:r>
                 </w:p>
               </w:tc>
@@ -3286,7 +3398,7 @@
                 </w:tcPr>
                 <w:p>
                   <w:pPr>
-                    <w:framePr w:hSpace="180" w:wrap="around" w:vAnchor="page" w:hAnchor="margin" w:y="1288"/>
+                    <w:framePr w:hSpace="180" w:wrap="around" w:vAnchor="page" w:hAnchor="margin" w:x="-185" w:y="1288"/>
                     <w:rPr>
                       <w:rFonts w:ascii="Times New Roman" w:hAnsi="Times New Roman" w:cs="Times New Roman"/>
                     </w:rPr>
@@ -3305,16 +3417,16 @@
                 </w:tcPr>
                 <w:p>
                   <w:pPr>
-                    <w:framePr w:hSpace="180" w:wrap="around" w:vAnchor="page" w:hAnchor="margin" w:y="1288"/>
-                    <w:rPr>
-                      <w:rFonts w:ascii="Times New Roman" w:hAnsi="Times New Roman" w:cs="Times New Roman"/>
-                    </w:rPr>
-                  </w:pPr>
-                  <w:r>
-                    <w:rPr>
-                      <w:rFonts w:ascii="Times New Roman" w:hAnsi="Times New Roman" w:cs="Times New Roman"/>
-                    </w:rPr>
-                    <w:t>{“DISCOUNTCODE”: “152”}</w:t>
+                    <w:framePr w:hSpace="180" w:wrap="around" w:vAnchor="page" w:hAnchor="margin" w:x="-185" w:y="1288"/>
+                    <w:rPr>
+                      <w:rFonts w:ascii="Times New Roman" w:hAnsi="Times New Roman" w:cs="Times New Roman"/>
+                    </w:rPr>
+                  </w:pPr>
+                  <w:r>
+                    <w:rPr>
+                      <w:rFonts w:ascii="Times New Roman" w:hAnsi="Times New Roman" w:cs="Times New Roman"/>
+                    </w:rPr>
+                    <w:t>{“DISCOUNTEND”: “05/11/1990”}</w:t>
                   </w:r>
                 </w:p>
               </w:tc>
@@ -3324,7 +3436,7 @@
                 </w:tcPr>
                 <w:p>
                   <w:pPr>
-                    <w:framePr w:hSpace="180" w:wrap="around" w:vAnchor="page" w:hAnchor="margin" w:y="1288"/>
+                    <w:framePr w:hSpace="180" w:wrap="around" w:vAnchor="page" w:hAnchor="margin" w:x="-185" w:y="1288"/>
                     <w:rPr>
                       <w:rFonts w:ascii="Times New Roman" w:hAnsi="Times New Roman" w:cs="Times New Roman"/>
                     </w:rPr>
@@ -3343,163 +3455,7 @@
                 </w:tcPr>
                 <w:p>
                   <w:pPr>
-                    <w:framePr w:hSpace="180" w:wrap="around" w:vAnchor="page" w:hAnchor="margin" w:y="1288"/>
-                    <w:rPr>
-                      <w:rFonts w:ascii="Times New Roman" w:hAnsi="Times New Roman" w:cs="Times New Roman"/>
-                    </w:rPr>
-                  </w:pPr>
-                  <w:r>
-                    <w:rPr>
-                      <w:rFonts w:ascii="Times New Roman" w:hAnsi="Times New Roman" w:cs="Times New Roman"/>
-                    </w:rPr>
-                    <w:t>NO</w:t>
-                  </w:r>
-                </w:p>
-              </w:tc>
-            </w:tr>
-            <w:tr>
-              <w:tc>
-                <w:tcPr>
-                  <w:tcW w:w="2785" w:type="dxa"/>
-                </w:tcPr>
-                <w:p>
-                  <w:pPr>
-                    <w:framePr w:hSpace="180" w:wrap="around" w:vAnchor="page" w:hAnchor="margin" w:y="1288"/>
-                    <w:rPr>
-                      <w:rFonts w:ascii="Times New Roman" w:hAnsi="Times New Roman" w:cs="Times New Roman"/>
-                    </w:rPr>
-                  </w:pPr>
-                  <w:r>
-                    <w:rPr>
-                      <w:rFonts w:ascii="Times New Roman" w:hAnsi="Times New Roman" w:cs="Times New Roman"/>
-                    </w:rPr>
-                    <w:t>/customer/200673/198990</w:t>
-                  </w:r>
-                </w:p>
-              </w:tc>
-              <w:tc>
-                <w:tcPr>
-                  <w:tcW w:w="3240" w:type="dxa"/>
-                </w:tcPr>
-                <w:p>
-                  <w:pPr>
-                    <w:framePr w:hSpace="180" w:wrap="around" w:vAnchor="page" w:hAnchor="margin" w:y="1288"/>
-                    <w:rPr>
-                      <w:rFonts w:ascii="Times New Roman" w:hAnsi="Times New Roman" w:cs="Times New Roman"/>
-                    </w:rPr>
-                  </w:pPr>
-                  <w:r>
-                    <w:rPr>
-                      <w:rFonts w:ascii="Times New Roman" w:hAnsi="Times New Roman" w:cs="Times New Roman"/>
-                    </w:rPr>
-                    <w:t>{“CREATED_DATE”: “21/11/2014”}</w:t>
-                  </w:r>
-                </w:p>
-              </w:tc>
-              <w:tc>
-                <w:tcPr>
-                  <w:tcW w:w="990" w:type="dxa"/>
-                </w:tcPr>
-                <w:p>
-                  <w:pPr>
-                    <w:framePr w:hSpace="180" w:wrap="around" w:vAnchor="page" w:hAnchor="margin" w:y="1288"/>
-                    <w:rPr>
-                      <w:rFonts w:ascii="Times New Roman" w:hAnsi="Times New Roman" w:cs="Times New Roman"/>
-                    </w:rPr>
-                  </w:pPr>
-                  <w:r>
-                    <w:rPr>
-                      <w:rFonts w:ascii="Times New Roman" w:hAnsi="Times New Roman" w:cs="Times New Roman"/>
-                    </w:rPr>
-                    <w:t>POST</w:t>
-                  </w:r>
-                </w:p>
-              </w:tc>
-              <w:tc>
-                <w:tcPr>
-                  <w:tcW w:w="1260" w:type="dxa"/>
-                </w:tcPr>
-                <w:p>
-                  <w:pPr>
-                    <w:framePr w:hSpace="180" w:wrap="around" w:vAnchor="page" w:hAnchor="margin" w:y="1288"/>
-                    <w:rPr>
-                      <w:rFonts w:ascii="Times New Roman" w:hAnsi="Times New Roman" w:cs="Times New Roman"/>
-                    </w:rPr>
-                  </w:pPr>
-                  <w:r>
-                    <w:rPr>
-                      <w:rFonts w:ascii="Times New Roman" w:hAnsi="Times New Roman" w:cs="Times New Roman"/>
-                    </w:rPr>
-                    <w:t>YES</w:t>
-                  </w:r>
-                </w:p>
-              </w:tc>
-            </w:tr>
-            <w:tr>
-              <w:tc>
-                <w:tcPr>
-                  <w:tcW w:w="2785" w:type="dxa"/>
-                </w:tcPr>
-                <w:p>
-                  <w:pPr>
-                    <w:framePr w:hSpace="180" w:wrap="around" w:vAnchor="page" w:hAnchor="margin" w:y="1288"/>
-                    <w:rPr>
-                      <w:rFonts w:ascii="Times New Roman" w:hAnsi="Times New Roman" w:cs="Times New Roman"/>
-                    </w:rPr>
-                  </w:pPr>
-                  <w:r>
-                    <w:rPr>
-                      <w:rFonts w:ascii="Times New Roman" w:hAnsi="Times New Roman" w:cs="Times New Roman"/>
-                    </w:rPr>
-                    <w:t>/customer/200673/198990</w:t>
-                  </w:r>
-                </w:p>
-              </w:tc>
-              <w:tc>
-                <w:tcPr>
-                  <w:tcW w:w="3240" w:type="dxa"/>
-                </w:tcPr>
-                <w:p>
-                  <w:pPr>
-                    <w:framePr w:hSpace="180" w:wrap="around" w:vAnchor="page" w:hAnchor="margin" w:y="1288"/>
-                    <w:rPr>
-                      <w:rFonts w:ascii="Times New Roman" w:hAnsi="Times New Roman" w:cs="Times New Roman"/>
-                    </w:rPr>
-                  </w:pPr>
-                  <w:r>
-                    <w:rPr>
-                      <w:rFonts w:ascii="Times New Roman" w:hAnsi="Times New Roman" w:cs="Times New Roman"/>
-                    </w:rPr>
-                    <w:t>{“DISCOUNTEND”: “05/11/1990”}</w:t>
-                  </w:r>
-                </w:p>
-              </w:tc>
-              <w:tc>
-                <w:tcPr>
-                  <w:tcW w:w="990" w:type="dxa"/>
-                </w:tcPr>
-                <w:p>
-                  <w:pPr>
-                    <w:framePr w:hSpace="180" w:wrap="around" w:vAnchor="page" w:hAnchor="margin" w:y="1288"/>
-                    <w:rPr>
-                      <w:rFonts w:ascii="Times New Roman" w:hAnsi="Times New Roman" w:cs="Times New Roman"/>
-                    </w:rPr>
-                  </w:pPr>
-                  <w:r>
-                    <w:rPr>
-                      <w:rFonts w:ascii="Times New Roman" w:hAnsi="Times New Roman" w:cs="Times New Roman"/>
-                    </w:rPr>
-                    <w:t>POST</w:t>
-                  </w:r>
-                </w:p>
-              </w:tc>
-              <w:tc>
-                <w:tcPr>
-                  <w:tcW w:w="1260" w:type="dxa"/>
-                </w:tcPr>
-                <w:p>
-                  <w:pPr>
-                    <w:framePr w:hSpace="180" w:wrap="around" w:vAnchor="page" w:hAnchor="margin" w:y="1288"/>
+                    <w:framePr w:hSpace="180" w:wrap="around" w:vAnchor="page" w:hAnchor="margin" w:x="-185" w:y="1288"/>
                     <w:rPr>
                       <w:rFonts w:ascii="Times New Roman" w:hAnsi="Times New Roman" w:cs="Times New Roman"/>
                     </w:rPr>
@@ -3523,7 +3479,7 @@
                 </w:tcPr>
                 <w:p>
                   <w:pPr>
-                    <w:framePr w:hSpace="180" w:wrap="around" w:vAnchor="page" w:hAnchor="margin" w:y="1288"/>
+                    <w:framePr w:hSpace="180" w:wrap="around" w:vAnchor="page" w:hAnchor="margin" w:x="-185" w:y="1288"/>
                     <w:rPr>
                       <w:rFonts w:ascii="Times New Roman" w:hAnsi="Times New Roman" w:cs="Times New Roman"/>
                     </w:rPr>
@@ -3542,7 +3498,7 @@
                 </w:tcPr>
                 <w:p>
                   <w:pPr>
-                    <w:framePr w:hSpace="180" w:wrap="around" w:vAnchor="page" w:hAnchor="margin" w:y="1288"/>
+                    <w:framePr w:hSpace="180" w:wrap="around" w:vAnchor="page" w:hAnchor="margin" w:x="-185" w:y="1288"/>
                     <w:rPr>
                       <w:rFonts w:ascii="Times New Roman" w:hAnsi="Times New Roman" w:cs="Times New Roman"/>
                     </w:rPr>
@@ -3561,7 +3517,7 @@
                 </w:tcPr>
                 <w:p>
                   <w:pPr>
-                    <w:framePr w:hSpace="180" w:wrap="around" w:vAnchor="page" w:hAnchor="margin" w:y="1288"/>
+                    <w:framePr w:hSpace="180" w:wrap="around" w:vAnchor="page" w:hAnchor="margin" w:x="-185" w:y="1288"/>
                     <w:rPr>
                       <w:rFonts w:ascii="Times New Roman" w:hAnsi="Times New Roman" w:cs="Times New Roman"/>
                     </w:rPr>
@@ -3580,7 +3536,7 @@
                 </w:tcPr>
                 <w:p>
                   <w:pPr>
-                    <w:framePr w:hSpace="180" w:wrap="around" w:vAnchor="page" w:hAnchor="margin" w:y="1288"/>
+                    <w:framePr w:hSpace="180" w:wrap="around" w:vAnchor="page" w:hAnchor="margin" w:x="-185" w:y="1288"/>
                     <w:rPr>
                       <w:rFonts w:ascii="Times New Roman" w:hAnsi="Times New Roman" w:cs="Times New Roman"/>
                     </w:rPr>
@@ -3604,7 +3560,7 @@
                 </w:tcPr>
                 <w:p>
                   <w:pPr>
-                    <w:framePr w:hSpace="180" w:wrap="around" w:vAnchor="page" w:hAnchor="margin" w:y="1288"/>
+                    <w:framePr w:hSpace="180" w:wrap="around" w:vAnchor="page" w:hAnchor="margin" w:x="-185" w:y="1288"/>
                     <w:rPr>
                       <w:rFonts w:ascii="Times New Roman" w:hAnsi="Times New Roman" w:cs="Times New Roman"/>
                     </w:rPr>
@@ -3623,7 +3579,7 @@
                 </w:tcPr>
                 <w:p>
                   <w:pPr>
-                    <w:framePr w:hSpace="180" w:wrap="around" w:vAnchor="page" w:hAnchor="margin" w:y="1288"/>
+                    <w:framePr w:hSpace="180" w:wrap="around" w:vAnchor="page" w:hAnchor="margin" w:x="-185" w:y="1288"/>
                     <w:rPr>
                       <w:rFonts w:ascii="Times New Roman" w:hAnsi="Times New Roman" w:cs="Times New Roman"/>
                     </w:rPr>
@@ -3642,7 +3598,7 @@
                 </w:tcPr>
                 <w:p>
                   <w:pPr>
-                    <w:framePr w:hSpace="180" w:wrap="around" w:vAnchor="page" w:hAnchor="margin" w:y="1288"/>
+                    <w:framePr w:hSpace="180" w:wrap="around" w:vAnchor="page" w:hAnchor="margin" w:x="-185" w:y="1288"/>
                     <w:rPr>
                       <w:rFonts w:ascii="Times New Roman" w:hAnsi="Times New Roman" w:cs="Times New Roman"/>
                     </w:rPr>
@@ -3661,7 +3617,7 @@
                 </w:tcPr>
                 <w:p>
                   <w:pPr>
-                    <w:framePr w:hSpace="180" w:wrap="around" w:vAnchor="page" w:hAnchor="margin" w:y="1288"/>
+                    <w:framePr w:hSpace="180" w:wrap="around" w:vAnchor="page" w:hAnchor="margin" w:x="-185" w:y="1288"/>
                     <w:rPr>
                       <w:rFonts w:ascii="Times New Roman" w:hAnsi="Times New Roman" w:cs="Times New Roman"/>
                     </w:rPr>
@@ -3685,7 +3641,7 @@
                 </w:tcPr>
                 <w:p>
                   <w:pPr>
-                    <w:framePr w:hSpace="180" w:wrap="around" w:vAnchor="page" w:hAnchor="margin" w:y="1288"/>
+                    <w:framePr w:hSpace="180" w:wrap="around" w:vAnchor="page" w:hAnchor="margin" w:x="-185" w:y="1288"/>
                     <w:rPr>
                       <w:rFonts w:ascii="Times New Roman" w:hAnsi="Times New Roman" w:cs="Times New Roman"/>
                     </w:rPr>
@@ -3704,7 +3660,7 @@
                 </w:tcPr>
                 <w:p>
                   <w:pPr>
-                    <w:framePr w:hSpace="180" w:wrap="around" w:vAnchor="page" w:hAnchor="margin" w:y="1288"/>
+                    <w:framePr w:hSpace="180" w:wrap="around" w:vAnchor="page" w:hAnchor="margin" w:x="-185" w:y="1288"/>
                     <w:rPr>
                       <w:rFonts w:ascii="Times New Roman" w:hAnsi="Times New Roman" w:cs="Times New Roman"/>
                     </w:rPr>
@@ -3723,7 +3679,7 @@
                 </w:tcPr>
                 <w:p>
                   <w:pPr>
-                    <w:framePr w:hSpace="180" w:wrap="around" w:vAnchor="page" w:hAnchor="margin" w:y="1288"/>
+                    <w:framePr w:hSpace="180" w:wrap="around" w:vAnchor="page" w:hAnchor="margin" w:x="-185" w:y="1288"/>
                     <w:rPr>
                       <w:rFonts w:ascii="Times New Roman" w:hAnsi="Times New Roman" w:cs="Times New Roman"/>
                     </w:rPr>
@@ -3742,7 +3698,7 @@
                 </w:tcPr>
                 <w:p>
                   <w:pPr>
-                    <w:framePr w:hSpace="180" w:wrap="around" w:vAnchor="page" w:hAnchor="margin" w:y="1288"/>
+                    <w:framePr w:hSpace="180" w:wrap="around" w:vAnchor="page" w:hAnchor="margin" w:x="-185" w:y="1288"/>
                     <w:rPr>
                       <w:rFonts w:ascii="Times New Roman" w:hAnsi="Times New Roman" w:cs="Times New Roman"/>
                     </w:rPr>
@@ -3766,7 +3722,7 @@
                 </w:tcPr>
                 <w:p>
                   <w:pPr>
-                    <w:framePr w:hSpace="180" w:wrap="around" w:vAnchor="page" w:hAnchor="margin" w:y="1288"/>
+                    <w:framePr w:hSpace="180" w:wrap="around" w:vAnchor="page" w:hAnchor="margin" w:x="-185" w:y="1288"/>
                     <w:rPr>
                       <w:rFonts w:ascii="Times New Roman" w:hAnsi="Times New Roman" w:cs="Times New Roman"/>
                     </w:rPr>
@@ -3785,7 +3741,7 @@
                 </w:tcPr>
                 <w:p>
                   <w:pPr>
-                    <w:framePr w:hSpace="180" w:wrap="around" w:vAnchor="page" w:hAnchor="margin" w:y="1288"/>
+                    <w:framePr w:hSpace="180" w:wrap="around" w:vAnchor="page" w:hAnchor="margin" w:x="-185" w:y="1288"/>
                     <w:rPr>
                       <w:rFonts w:ascii="Times New Roman" w:hAnsi="Times New Roman" w:cs="Times New Roman"/>
                     </w:rPr>
@@ -3804,7 +3760,7 @@
                 </w:tcPr>
                 <w:p>
                   <w:pPr>
-                    <w:framePr w:hSpace="180" w:wrap="around" w:vAnchor="page" w:hAnchor="margin" w:y="1288"/>
+                    <w:framePr w:hSpace="180" w:wrap="around" w:vAnchor="page" w:hAnchor="margin" w:x="-185" w:y="1288"/>
                     <w:rPr>
                       <w:rFonts w:ascii="Times New Roman" w:hAnsi="Times New Roman" w:cs="Times New Roman"/>
                     </w:rPr>
@@ -3823,7 +3779,7 @@
                 </w:tcPr>
                 <w:p>
                   <w:pPr>
-                    <w:framePr w:hSpace="180" w:wrap="around" w:vAnchor="page" w:hAnchor="margin" w:y="1288"/>
+                    <w:framePr w:hSpace="180" w:wrap="around" w:vAnchor="page" w:hAnchor="margin" w:x="-185" w:y="1288"/>
                     <w:rPr>
                       <w:rFonts w:ascii="Times New Roman" w:hAnsi="Times New Roman" w:cs="Times New Roman"/>
                     </w:rPr>
@@ -3847,7 +3803,7 @@
                 </w:tcPr>
                 <w:p>
                   <w:pPr>
-                    <w:framePr w:hSpace="180" w:wrap="around" w:vAnchor="page" w:hAnchor="margin" w:y="1288"/>
+                    <w:framePr w:hSpace="180" w:wrap="around" w:vAnchor="page" w:hAnchor="margin" w:x="-185" w:y="1288"/>
                     <w:rPr>
                       <w:rFonts w:ascii="Times New Roman" w:hAnsi="Times New Roman" w:cs="Times New Roman"/>
                     </w:rPr>
@@ -3866,7 +3822,7 @@
                 </w:tcPr>
                 <w:p>
                   <w:pPr>
-                    <w:framePr w:hSpace="180" w:wrap="around" w:vAnchor="page" w:hAnchor="margin" w:y="1288"/>
+                    <w:framePr w:hSpace="180" w:wrap="around" w:vAnchor="page" w:hAnchor="margin" w:x="-185" w:y="1288"/>
                     <w:rPr>
                       <w:rFonts w:ascii="Times New Roman" w:hAnsi="Times New Roman" w:cs="Times New Roman"/>
                     </w:rPr>
@@ -3885,7 +3841,7 @@
                 </w:tcPr>
                 <w:p>
                   <w:pPr>
-                    <w:framePr w:hSpace="180" w:wrap="around" w:vAnchor="page" w:hAnchor="margin" w:y="1288"/>
+                    <w:framePr w:hSpace="180" w:wrap="around" w:vAnchor="page" w:hAnchor="margin" w:x="-185" w:y="1288"/>
                     <w:rPr>
                       <w:rFonts w:ascii="Times New Roman" w:hAnsi="Times New Roman" w:cs="Times New Roman"/>
                     </w:rPr>
@@ -3904,7 +3860,7 @@
                 </w:tcPr>
                 <w:p>
                   <w:pPr>
-                    <w:framePr w:hSpace="180" w:wrap="around" w:vAnchor="page" w:hAnchor="margin" w:y="1288"/>
+                    <w:framePr w:hSpace="180" w:wrap="around" w:vAnchor="page" w:hAnchor="margin" w:x="-185" w:y="1288"/>
                     <w:rPr>
                       <w:rFonts w:ascii="Times New Roman" w:hAnsi="Times New Roman" w:cs="Times New Roman"/>
                     </w:rPr>
@@ -3928,7 +3884,7 @@
                 </w:tcPr>
                 <w:p>
                   <w:pPr>
-                    <w:framePr w:hSpace="180" w:wrap="around" w:vAnchor="page" w:hAnchor="margin" w:y="1288"/>
+                    <w:framePr w:hSpace="180" w:wrap="around" w:vAnchor="page" w:hAnchor="margin" w:x="-185" w:y="1288"/>
                     <w:rPr>
                       <w:rFonts w:ascii="Times New Roman" w:hAnsi="Times New Roman" w:cs="Times New Roman"/>
                     </w:rPr>
@@ -3947,7 +3903,7 @@
                 </w:tcPr>
                 <w:p>
                   <w:pPr>
-                    <w:framePr w:hSpace="180" w:wrap="around" w:vAnchor="page" w:hAnchor="margin" w:y="1288"/>
+                    <w:framePr w:hSpace="180" w:wrap="around" w:vAnchor="page" w:hAnchor="margin" w:x="-185" w:y="1288"/>
                     <w:rPr>
                       <w:rFonts w:ascii="Times New Roman" w:hAnsi="Times New Roman" w:cs="Times New Roman"/>
                     </w:rPr>
@@ -3990,7 +3946,7 @@
                 </w:tcPr>
                 <w:p>
                   <w:pPr>
-                    <w:framePr w:hSpace="180" w:wrap="around" w:vAnchor="page" w:hAnchor="margin" w:y="1288"/>
+                    <w:framePr w:hSpace="180" w:wrap="around" w:vAnchor="page" w:hAnchor="margin" w:x="-185" w:y="1288"/>
                     <w:rPr>
                       <w:rFonts w:ascii="Times New Roman" w:hAnsi="Times New Roman" w:cs="Times New Roman"/>
                     </w:rPr>
@@ -4009,7 +3965,7 @@
                 </w:tcPr>
                 <w:p>
                   <w:pPr>
-                    <w:framePr w:hSpace="180" w:wrap="around" w:vAnchor="page" w:hAnchor="margin" w:y="1288"/>
+                    <w:framePr w:hSpace="180" w:wrap="around" w:vAnchor="page" w:hAnchor="margin" w:x="-185" w:y="1288"/>
                     <w:rPr>
                       <w:rFonts w:ascii="Times New Roman" w:hAnsi="Times New Roman" w:cs="Times New Roman"/>
                     </w:rPr>
@@ -4033,7 +3989,7 @@
                 </w:tcPr>
                 <w:p>
                   <w:pPr>
-                    <w:framePr w:hSpace="180" w:wrap="around" w:vAnchor="page" w:hAnchor="margin" w:y="1288"/>
+                    <w:framePr w:hSpace="180" w:wrap="around" w:vAnchor="page" w:hAnchor="margin" w:x="-185" w:y="1288"/>
                     <w:rPr>
                       <w:rFonts w:ascii="Times New Roman" w:hAnsi="Times New Roman" w:cs="Times New Roman"/>
                     </w:rPr>
@@ -4052,7 +4008,7 @@
                 </w:tcPr>
                 <w:p>
                   <w:pPr>
-                    <w:framePr w:hSpace="180" w:wrap="around" w:vAnchor="page" w:hAnchor="margin" w:y="1288"/>
+                    <w:framePr w:hSpace="180" w:wrap="around" w:vAnchor="page" w:hAnchor="margin" w:x="-185" w:y="1288"/>
                     <w:rPr>
                       <w:rFonts w:ascii="Times New Roman" w:hAnsi="Times New Roman" w:cs="Times New Roman"/>
                     </w:rPr>
@@ -4071,7 +4027,7 @@
                 </w:tcPr>
                 <w:p>
                   <w:pPr>
-                    <w:framePr w:hSpace="180" w:wrap="around" w:vAnchor="page" w:hAnchor="margin" w:y="1288"/>
+                    <w:framePr w:hSpace="180" w:wrap="around" w:vAnchor="page" w:hAnchor="margin" w:x="-185" w:y="1288"/>
                     <w:rPr>
                       <w:rFonts w:ascii="Times New Roman" w:hAnsi="Times New Roman" w:cs="Times New Roman"/>
                     </w:rPr>
@@ -4090,7 +4046,7 @@
                 </w:tcPr>
                 <w:p>
                   <w:pPr>
-                    <w:framePr w:hSpace="180" w:wrap="around" w:vAnchor="page" w:hAnchor="margin" w:y="1288"/>
+                    <w:framePr w:hSpace="180" w:wrap="around" w:vAnchor="page" w:hAnchor="margin" w:x="-185" w:y="1288"/>
                     <w:rPr>
                       <w:rFonts w:ascii="Times New Roman" w:hAnsi="Times New Roman" w:cs="Times New Roman"/>
                     </w:rPr>
@@ -4114,7 +4070,7 @@
                 </w:tcPr>
                 <w:p>
                   <w:pPr>
-                    <w:framePr w:hSpace="180" w:wrap="around" w:vAnchor="page" w:hAnchor="margin" w:y="1288"/>
+                    <w:framePr w:hSpace="180" w:wrap="around" w:vAnchor="page" w:hAnchor="margin" w:x="-185" w:y="1288"/>
                     <w:rPr>
                       <w:rFonts w:ascii="Times New Roman" w:hAnsi="Times New Roman" w:cs="Times New Roman"/>
                     </w:rPr>
@@ -4133,7 +4089,7 @@
                 </w:tcPr>
                 <w:p>
                   <w:pPr>
-                    <w:framePr w:hSpace="180" w:wrap="around" w:vAnchor="page" w:hAnchor="margin" w:y="1288"/>
+                    <w:framePr w:hSpace="180" w:wrap="around" w:vAnchor="page" w:hAnchor="margin" w:x="-185" w:y="1288"/>
                     <w:rPr>
                       <w:rFonts w:ascii="Times New Roman" w:hAnsi="Times New Roman" w:cs="Times New Roman"/>
                     </w:rPr>
@@ -4152,7 +4108,7 @@
                 </w:tcPr>
                 <w:p>
                   <w:pPr>
-                    <w:framePr w:hSpace="180" w:wrap="around" w:vAnchor="page" w:hAnchor="margin" w:y="1288"/>
+                    <w:framePr w:hSpace="180" w:wrap="around" w:vAnchor="page" w:hAnchor="margin" w:x="-185" w:y="1288"/>
                     <w:rPr>
                       <w:rFonts w:ascii="Times New Roman" w:hAnsi="Times New Roman" w:cs="Times New Roman"/>
                     </w:rPr>
@@ -4171,7 +4127,7 @@
                 </w:tcPr>
                 <w:p>
                   <w:pPr>
-                    <w:framePr w:hSpace="180" w:wrap="around" w:vAnchor="page" w:hAnchor="margin" w:y="1288"/>
+                    <w:framePr w:hSpace="180" w:wrap="around" w:vAnchor="page" w:hAnchor="margin" w:x="-185" w:y="1288"/>
                     <w:rPr>
                       <w:rFonts w:ascii="Times New Roman" w:hAnsi="Times New Roman" w:cs="Times New Roman"/>
                     </w:rPr>
@@ -4224,8 +4180,8 @@
         <w:tblLook w:val="04A0" w:firstRow="1" w:lastRow="0" w:firstColumn="1" w:lastColumn="0" w:noHBand="0" w:noVBand="1"/>
       </w:tblPr>
       <w:tblGrid>
-        <w:gridCol w:w="1345"/>
-        <w:gridCol w:w="8550"/>
+        <w:gridCol w:w="1705"/>
+        <w:gridCol w:w="8190"/>
       </w:tblGrid>
       <w:tr>
         <w:trPr>
@@ -4235,7 +4191,7 @@
         <w:tc>
           <w:tcPr>
             <w:cnfStyle w:val="001000000000" w:firstRow="0" w:lastRow="0" w:firstColumn="1" w:lastColumn="0" w:oddVBand="0" w:evenVBand="0" w:oddHBand="0" w:evenHBand="0" w:firstRowFirstColumn="0" w:firstRowLastColumn="0" w:lastRowFirstColumn="0" w:lastRowLastColumn="0"/>
-            <w:tcW w:w="1345" w:type="dxa"/>
+            <w:tcW w:w="1705" w:type="dxa"/>
           </w:tcPr>
           <w:p>
             <w:pPr>
@@ -4256,7 +4212,7 @@
         </w:tc>
         <w:tc>
           <w:tcPr>
-            <w:tcW w:w="8550" w:type="dxa"/>
+            <w:tcW w:w="8190" w:type="dxa"/>
           </w:tcPr>
           <w:p>
             <w:pPr>
@@ -4288,7 +4244,7 @@
         <w:tc>
           <w:tcPr>
             <w:cnfStyle w:val="001000000000" w:firstRow="0" w:lastRow="0" w:firstColumn="1" w:lastColumn="0" w:oddVBand="0" w:evenVBand="0" w:oddHBand="0" w:evenHBand="0" w:firstRowFirstColumn="0" w:firstRowLastColumn="0" w:lastRowFirstColumn="0" w:lastRowLastColumn="0"/>
-            <w:tcW w:w="1345" w:type="dxa"/>
+            <w:tcW w:w="1705" w:type="dxa"/>
           </w:tcPr>
           <w:p>
             <w:pPr>
@@ -4308,7 +4264,7 @@
         </w:tc>
         <w:tc>
           <w:tcPr>
-            <w:tcW w:w="8550" w:type="dxa"/>
+            <w:tcW w:w="8190" w:type="dxa"/>
           </w:tcPr>
           <w:p>
             <w:pPr>
@@ -4346,7 +4302,7 @@
         <w:tc>
           <w:tcPr>
             <w:cnfStyle w:val="001000000000" w:firstRow="0" w:lastRow="0" w:firstColumn="1" w:lastColumn="0" w:oddVBand="0" w:evenVBand="0" w:oddHBand="0" w:evenHBand="0" w:firstRowFirstColumn="0" w:firstRowLastColumn="0" w:lastRowFirstColumn="0" w:lastRowLastColumn="0"/>
-            <w:tcW w:w="1345" w:type="dxa"/>
+            <w:tcW w:w="1705" w:type="dxa"/>
           </w:tcPr>
           <w:p>
             <w:pPr>
@@ -4366,7 +4322,7 @@
         </w:tc>
         <w:tc>
           <w:tcPr>
-            <w:tcW w:w="8550" w:type="dxa"/>
+            <w:tcW w:w="8190" w:type="dxa"/>
           </w:tcPr>
           <w:p>
             <w:pPr>
@@ -4380,20 +4336,6 @@
                 <w:rFonts w:ascii="Times New Roman" w:hAnsi="Times New Roman" w:cs="Times New Roman"/>
               </w:rPr>
               <w:t>Customer Account must exist</w:t>
-            </w:r>
-          </w:p>
-          <w:p>
-            <w:pPr>
-              <w:cnfStyle w:val="000000010000" w:firstRow="0" w:lastRow="0" w:firstColumn="0" w:lastColumn="0" w:oddVBand="0" w:evenVBand="0" w:oddHBand="0" w:evenHBand="1" w:firstRowFirstColumn="0" w:firstRowLastColumn="0" w:lastRowFirstColumn="0" w:lastRowLastColumn="0"/>
-              <w:rPr>
-                <w:rFonts w:ascii="Times New Roman" w:hAnsi="Times New Roman" w:cs="Times New Roman"/>
-              </w:rPr>
-            </w:pPr>
-            <w:r>
-              <w:rPr>
-                <w:rFonts w:ascii="Times New Roman" w:hAnsi="Times New Roman" w:cs="Times New Roman"/>
-              </w:rPr>
-              <w:t>The items requested must be available</w:t>
             </w:r>
           </w:p>
         </w:tc>
@@ -4406,7 +4348,7 @@
         <w:tc>
           <w:tcPr>
             <w:cnfStyle w:val="001000000000" w:firstRow="0" w:lastRow="0" w:firstColumn="1" w:lastColumn="0" w:oddVBand="0" w:evenVBand="0" w:oddHBand="0" w:evenHBand="0" w:firstRowFirstColumn="0" w:firstRowLastColumn="0" w:lastRowFirstColumn="0" w:lastRowLastColumn="0"/>
-            <w:tcW w:w="1345" w:type="dxa"/>
+            <w:tcW w:w="1705" w:type="dxa"/>
           </w:tcPr>
           <w:p>
             <w:pPr>
@@ -4426,7 +4368,7 @@
         </w:tc>
         <w:tc>
           <w:tcPr>
-            <w:tcW w:w="8550" w:type="dxa"/>
+            <w:tcW w:w="8190" w:type="dxa"/>
           </w:tcPr>
           <w:p>
             <w:pPr>
@@ -4452,7 +4394,7 @@
         <w:tc>
           <w:tcPr>
             <w:cnfStyle w:val="001000000000" w:firstRow="0" w:lastRow="0" w:firstColumn="1" w:lastColumn="0" w:oddVBand="0" w:evenVBand="0" w:oddHBand="0" w:evenHBand="0" w:firstRowFirstColumn="0" w:firstRowLastColumn="0" w:lastRowFirstColumn="0" w:lastRowLastColumn="0"/>
-            <w:tcW w:w="1345" w:type="dxa"/>
+            <w:tcW w:w="1705" w:type="dxa"/>
           </w:tcPr>
           <w:p>
             <w:pPr>
@@ -4468,11 +4410,18 @@
               </w:rPr>
               <w:t>Pre Condition</w:t>
             </w:r>
-          </w:p>
-        </w:tc>
-        <w:tc>
-          <w:tcPr>
-            <w:tcW w:w="8550" w:type="dxa"/>
+            <w:r>
+              <w:rPr>
+                <w:rFonts w:ascii="Times New Roman" w:hAnsi="Times New Roman" w:cs="Times New Roman"/>
+                <w:b/>
+              </w:rPr>
+              <w:t>s</w:t>
+            </w:r>
+          </w:p>
+        </w:tc>
+        <w:tc>
+          <w:tcPr>
+            <w:tcW w:w="8190" w:type="dxa"/>
           </w:tcPr>
           <w:p>
             <w:pPr>
@@ -4498,7 +4447,7 @@
         <w:tc>
           <w:tcPr>
             <w:cnfStyle w:val="001000000000" w:firstRow="0" w:lastRow="0" w:firstColumn="1" w:lastColumn="0" w:oddVBand="0" w:evenVBand="0" w:oddHBand="0" w:evenHBand="0" w:firstRowFirstColumn="0" w:firstRowLastColumn="0" w:lastRowFirstColumn="0" w:lastRowLastColumn="0"/>
-            <w:tcW w:w="1345" w:type="dxa"/>
+            <w:tcW w:w="1705" w:type="dxa"/>
           </w:tcPr>
           <w:p>
             <w:pPr>
@@ -4518,7 +4467,7 @@
         </w:tc>
         <w:tc>
           <w:tcPr>
-            <w:tcW w:w="8550" w:type="dxa"/>
+            <w:tcW w:w="8190" w:type="dxa"/>
           </w:tcPr>
           <w:p>
             <w:pPr>
@@ -4531,7 +4480,25 @@
               <w:rPr>
                 <w:rFonts w:ascii="Times New Roman" w:hAnsi="Times New Roman" w:cs="Times New Roman"/>
               </w:rPr>
-              <w:t>Standing order is created successfully</w:t>
+              <w:t>Customer</w:t>
+            </w:r>
+            <w:r>
+              <w:rPr>
+                <w:rFonts w:ascii="Times New Roman" w:hAnsi="Times New Roman" w:cs="Times New Roman"/>
+              </w:rPr>
+              <w:t xml:space="preserve"> is </w:t>
+            </w:r>
+            <w:r>
+              <w:rPr>
+                <w:rFonts w:ascii="Times New Roman" w:hAnsi="Times New Roman" w:cs="Times New Roman"/>
+              </w:rPr>
+              <w:t>view</w:t>
+            </w:r>
+            <w:r>
+              <w:rPr>
+                <w:rFonts w:ascii="Times New Roman" w:hAnsi="Times New Roman" w:cs="Times New Roman"/>
+              </w:rPr>
+              <w:t>ed successfully</w:t>
             </w:r>
           </w:p>
         </w:tc>
@@ -4544,7 +4511,7 @@
         <w:tc>
           <w:tcPr>
             <w:cnfStyle w:val="001000000000" w:firstRow="0" w:lastRow="0" w:firstColumn="1" w:lastColumn="0" w:oddVBand="0" w:evenVBand="0" w:oddHBand="0" w:evenHBand="0" w:firstRowFirstColumn="0" w:firstRowLastColumn="0" w:lastRowFirstColumn="0" w:lastRowLastColumn="0"/>
-            <w:tcW w:w="1345" w:type="dxa"/>
+            <w:tcW w:w="1705" w:type="dxa"/>
           </w:tcPr>
           <w:p>
             <w:pPr>
@@ -4564,7 +4531,7 @@
         </w:tc>
         <w:tc>
           <w:tcPr>
-            <w:tcW w:w="8550" w:type="dxa"/>
+            <w:tcW w:w="8190" w:type="dxa"/>
           </w:tcPr>
           <w:p>
             <w:pPr>
@@ -4577,7 +4544,25 @@
               <w:rPr>
                 <w:rFonts w:ascii="Times New Roman" w:hAnsi="Times New Roman" w:cs="Times New Roman"/>
               </w:rPr>
-              <w:t>Standing order is not created successfully</w:t>
+              <w:t>Customer</w:t>
+            </w:r>
+            <w:r>
+              <w:rPr>
+                <w:rFonts w:ascii="Times New Roman" w:hAnsi="Times New Roman" w:cs="Times New Roman"/>
+              </w:rPr>
+              <w:t xml:space="preserve"> is not </w:t>
+            </w:r>
+            <w:r>
+              <w:rPr>
+                <w:rFonts w:ascii="Times New Roman" w:hAnsi="Times New Roman" w:cs="Times New Roman"/>
+              </w:rPr>
+              <w:t>view</w:t>
+            </w:r>
+            <w:r>
+              <w:rPr>
+                <w:rFonts w:ascii="Times New Roman" w:hAnsi="Times New Roman" w:cs="Times New Roman"/>
+              </w:rPr>
+              <w:t>ed successfully</w:t>
             </w:r>
           </w:p>
         </w:tc>
@@ -4590,7 +4575,7 @@
         <w:tc>
           <w:tcPr>
             <w:cnfStyle w:val="001000000000" w:firstRow="0" w:lastRow="0" w:firstColumn="1" w:lastColumn="0" w:oddVBand="0" w:evenVBand="0" w:oddHBand="0" w:evenHBand="0" w:firstRowFirstColumn="0" w:firstRowLastColumn="0" w:lastRowFirstColumn="0" w:lastRowLastColumn="0"/>
-            <w:tcW w:w="1345" w:type="dxa"/>
+            <w:tcW w:w="1705" w:type="dxa"/>
           </w:tcPr>
           <w:p>
             <w:pPr>
@@ -4610,7 +4595,7 @@
         </w:tc>
         <w:tc>
           <w:tcPr>
-            <w:tcW w:w="8550" w:type="dxa"/>
+            <w:tcW w:w="8190" w:type="dxa"/>
           </w:tcPr>
           <w:p>
             <w:pPr>
@@ -4623,7 +4608,7 @@
               <w:rPr>
                 <w:rFonts w:ascii="Times New Roman" w:hAnsi="Times New Roman" w:cs="Times New Roman"/>
               </w:rPr>
-              <w:t>Office Clerk, Customer</w:t>
+              <w:t>Office Clerk, Merchandiser, Delivery Guy</w:t>
             </w:r>
           </w:p>
         </w:tc>
@@ -4636,7 +4621,7 @@
         <w:tc>
           <w:tcPr>
             <w:cnfStyle w:val="001000000000" w:firstRow="0" w:lastRow="0" w:firstColumn="1" w:lastColumn="0" w:oddVBand="0" w:evenVBand="0" w:oddHBand="0" w:evenHBand="0" w:firstRowFirstColumn="0" w:firstRowLastColumn="0" w:lastRowFirstColumn="0" w:lastRowLastColumn="0"/>
-            <w:tcW w:w="1345" w:type="dxa"/>
+            <w:tcW w:w="1705" w:type="dxa"/>
           </w:tcPr>
           <w:p>
             <w:pPr>
@@ -4656,7 +4641,7 @@
         </w:tc>
         <w:tc>
           <w:tcPr>
-            <w:tcW w:w="8550" w:type="dxa"/>
+            <w:tcW w:w="8190" w:type="dxa"/>
           </w:tcPr>
           <w:p>
             <w:pPr>
@@ -4682,7 +4667,7 @@
         <w:tc>
           <w:tcPr>
             <w:cnfStyle w:val="001000000000" w:firstRow="0" w:lastRow="0" w:firstColumn="1" w:lastColumn="0" w:oddVBand="0" w:evenVBand="0" w:oddHBand="0" w:evenHBand="0" w:firstRowFirstColumn="0" w:firstRowLastColumn="0" w:lastRowFirstColumn="0" w:lastRowLastColumn="0"/>
-            <w:tcW w:w="1345" w:type="dxa"/>
+            <w:tcW w:w="1705" w:type="dxa"/>
           </w:tcPr>
           <w:p>
             <w:pPr>
@@ -4702,7 +4687,7 @@
         </w:tc>
         <w:tc>
           <w:tcPr>
-            <w:tcW w:w="8550" w:type="dxa"/>
+            <w:tcW w:w="8190" w:type="dxa"/>
           </w:tcPr>
           <w:p>
             <w:pPr>
@@ -4728,7 +4713,7 @@
         <w:tc>
           <w:tcPr>
             <w:cnfStyle w:val="001000000000" w:firstRow="0" w:lastRow="0" w:firstColumn="1" w:lastColumn="0" w:oddVBand="0" w:evenVBand="0" w:oddHBand="0" w:evenHBand="0" w:firstRowFirstColumn="0" w:firstRowLastColumn="0" w:lastRowFirstColumn="0" w:lastRowLastColumn="0"/>
-            <w:tcW w:w="1345" w:type="dxa"/>
+            <w:tcW w:w="1705" w:type="dxa"/>
           </w:tcPr>
           <w:p>
             <w:pPr>
@@ -4748,7 +4733,7 @@
         </w:tc>
         <w:tc>
           <w:tcPr>
-            <w:tcW w:w="8550" w:type="dxa"/>
+            <w:tcW w:w="8190" w:type="dxa"/>
           </w:tcPr>
           <w:p>
             <w:pPr>
@@ -4789,7 +4774,13 @@
               <w:rPr>
                 <w:rFonts w:ascii="Times New Roman" w:hAnsi="Times New Roman" w:cs="Times New Roman"/>
               </w:rPr>
-              <w:t>3.Select Order Processing</w:t>
+              <w:t xml:space="preserve">3.Select </w:t>
+            </w:r>
+            <w:r>
+              <w:rPr>
+                <w:rFonts w:ascii="Times New Roman" w:hAnsi="Times New Roman" w:cs="Times New Roman"/>
+              </w:rPr>
+              <w:t>Customers</w:t>
             </w:r>
           </w:p>
           <w:p>
@@ -4803,77 +4794,7 @@
               <w:rPr>
                 <w:rFonts w:ascii="Times New Roman" w:hAnsi="Times New Roman" w:cs="Times New Roman"/>
               </w:rPr>
-              <w:t>4.Select Standing Order</w:t>
-            </w:r>
-          </w:p>
-          <w:p>
-            <w:pPr>
-              <w:cnfStyle w:val="000000010000" w:firstRow="0" w:lastRow="0" w:firstColumn="0" w:lastColumn="0" w:oddVBand="0" w:evenVBand="0" w:oddHBand="0" w:evenHBand="1" w:firstRowFirstColumn="0" w:firstRowLastColumn="0" w:lastRowFirstColumn="0" w:lastRowLastColumn="0"/>
-              <w:rPr>
-                <w:rFonts w:ascii="Times New Roman" w:hAnsi="Times New Roman" w:cs="Times New Roman"/>
-              </w:rPr>
-            </w:pPr>
-            <w:r>
-              <w:rPr>
-                <w:rFonts w:ascii="Times New Roman" w:hAnsi="Times New Roman" w:cs="Times New Roman"/>
-              </w:rPr>
-              <w:t>5.Select Standing Order Day</w:t>
-            </w:r>
-          </w:p>
-          <w:p>
-            <w:pPr>
-              <w:cnfStyle w:val="000000010000" w:firstRow="0" w:lastRow="0" w:firstColumn="0" w:lastColumn="0" w:oddVBand="0" w:evenVBand="0" w:oddHBand="0" w:evenHBand="1" w:firstRowFirstColumn="0" w:firstRowLastColumn="0" w:lastRowFirstColumn="0" w:lastRowLastColumn="0"/>
-              <w:rPr>
-                <w:rFonts w:ascii="Times New Roman" w:hAnsi="Times New Roman" w:cs="Times New Roman"/>
-              </w:rPr>
-            </w:pPr>
-            <w:r>
-              <w:rPr>
-                <w:rFonts w:ascii="Times New Roman" w:hAnsi="Times New Roman" w:cs="Times New Roman"/>
-              </w:rPr>
-              <w:t>6.Add Items</w:t>
-            </w:r>
-          </w:p>
-          <w:p>
-            <w:pPr>
-              <w:cnfStyle w:val="000000010000" w:firstRow="0" w:lastRow="0" w:firstColumn="0" w:lastColumn="0" w:oddVBand="0" w:evenVBand="0" w:oddHBand="0" w:evenHBand="1" w:firstRowFirstColumn="0" w:firstRowLastColumn="0" w:lastRowFirstColumn="0" w:lastRowLastColumn="0"/>
-              <w:rPr>
-                <w:rFonts w:ascii="Times New Roman" w:hAnsi="Times New Roman" w:cs="Times New Roman"/>
-              </w:rPr>
-            </w:pPr>
-            <w:r>
-              <w:rPr>
-                <w:rFonts w:ascii="Times New Roman" w:hAnsi="Times New Roman" w:cs="Times New Roman"/>
-              </w:rPr>
-              <w:t>7.Enter Quantity for each item</w:t>
-            </w:r>
-          </w:p>
-          <w:p>
-            <w:pPr>
-              <w:cnfStyle w:val="000000010000" w:firstRow="0" w:lastRow="0" w:firstColumn="0" w:lastColumn="0" w:oddVBand="0" w:evenVBand="0" w:oddHBand="0" w:evenHBand="1" w:firstRowFirstColumn="0" w:firstRowLastColumn="0" w:lastRowFirstColumn="0" w:lastRowLastColumn="0"/>
-              <w:rPr>
-                <w:rFonts w:ascii="Times New Roman" w:hAnsi="Times New Roman" w:cs="Times New Roman"/>
-              </w:rPr>
-            </w:pPr>
-            <w:r>
-              <w:rPr>
-                <w:rFonts w:ascii="Times New Roman" w:hAnsi="Times New Roman" w:cs="Times New Roman"/>
-              </w:rPr>
-              <w:t>8.Select status of item</w:t>
-            </w:r>
-          </w:p>
-          <w:p>
-            <w:pPr>
-              <w:cnfStyle w:val="000000010000" w:firstRow="0" w:lastRow="0" w:firstColumn="0" w:lastColumn="0" w:oddVBand="0" w:evenVBand="0" w:oddHBand="0" w:evenHBand="1" w:firstRowFirstColumn="0" w:firstRowLastColumn="0" w:lastRowFirstColumn="0" w:lastRowLastColumn="0"/>
-              <w:rPr>
-                <w:rFonts w:ascii="Times New Roman" w:hAnsi="Times New Roman" w:cs="Times New Roman"/>
-              </w:rPr>
-            </w:pPr>
-            <w:r>
-              <w:rPr>
-                <w:rFonts w:ascii="Times New Roman" w:hAnsi="Times New Roman" w:cs="Times New Roman"/>
-              </w:rPr>
-              <w:t>9.Select Save</w:t>
+              <w:t>4.Enter Customer Number</w:t>
             </w:r>
           </w:p>
           <w:p>
@@ -4894,7 +4815,7 @@
         <w:tc>
           <w:tcPr>
             <w:cnfStyle w:val="001000000000" w:firstRow="0" w:lastRow="0" w:firstColumn="1" w:lastColumn="0" w:oddVBand="0" w:evenVBand="0" w:oddHBand="0" w:evenHBand="0" w:firstRowFirstColumn="0" w:firstRowLastColumn="0" w:lastRowFirstColumn="0" w:lastRowLastColumn="0"/>
-            <w:tcW w:w="1345" w:type="dxa"/>
+            <w:tcW w:w="1705" w:type="dxa"/>
           </w:tcPr>
           <w:p>
             <w:pPr>
@@ -4914,7 +4835,7 @@
         </w:tc>
         <w:tc>
           <w:tcPr>
-            <w:tcW w:w="8550" w:type="dxa"/>
+            <w:tcW w:w="8190" w:type="dxa"/>
           </w:tcPr>
           <w:tbl>
             <w:tblPr>
@@ -5110,8 +5031,8 @@
         <w:tblLook w:val="04A0" w:firstRow="1" w:lastRow="0" w:firstColumn="1" w:lastColumn="0" w:noHBand="0" w:noVBand="1"/>
       </w:tblPr>
       <w:tblGrid>
-        <w:gridCol w:w="1345"/>
-        <w:gridCol w:w="8550"/>
+        <w:gridCol w:w="1705"/>
+        <w:gridCol w:w="8190"/>
       </w:tblGrid>
       <w:tr>
         <w:trPr>
@@ -5121,7 +5042,7 @@
         <w:tc>
           <w:tcPr>
             <w:cnfStyle w:val="001000000000" w:firstRow="0" w:lastRow="0" w:firstColumn="1" w:lastColumn="0" w:oddVBand="0" w:evenVBand="0" w:oddHBand="0" w:evenHBand="0" w:firstRowFirstColumn="0" w:firstRowLastColumn="0" w:lastRowFirstColumn="0" w:lastRowLastColumn="0"/>
-            <w:tcW w:w="1345" w:type="dxa"/>
+            <w:tcW w:w="1705" w:type="dxa"/>
           </w:tcPr>
           <w:p>
             <w:pPr>
@@ -5142,7 +5063,7 @@
         </w:tc>
         <w:tc>
           <w:tcPr>
-            <w:tcW w:w="8550" w:type="dxa"/>
+            <w:tcW w:w="8190" w:type="dxa"/>
           </w:tcPr>
           <w:p>
             <w:pPr>
@@ -5174,7 +5095,7 @@
         <w:tc>
           <w:tcPr>
             <w:cnfStyle w:val="001000000000" w:firstRow="0" w:lastRow="0" w:firstColumn="1" w:lastColumn="0" w:oddVBand="0" w:evenVBand="0" w:oddHBand="0" w:evenHBand="0" w:firstRowFirstColumn="0" w:firstRowLastColumn="0" w:lastRowFirstColumn="0" w:lastRowLastColumn="0"/>
-            <w:tcW w:w="1345" w:type="dxa"/>
+            <w:tcW w:w="1705" w:type="dxa"/>
           </w:tcPr>
           <w:p>
             <w:pPr>
@@ -5194,7 +5115,7 @@
         </w:tc>
         <w:tc>
           <w:tcPr>
-            <w:tcW w:w="8550" w:type="dxa"/>
+            <w:tcW w:w="8190" w:type="dxa"/>
           </w:tcPr>
           <w:p>
             <w:pPr>
@@ -5232,7 +5153,7 @@
         <w:tc>
           <w:tcPr>
             <w:cnfStyle w:val="001000000000" w:firstRow="0" w:lastRow="0" w:firstColumn="1" w:lastColumn="0" w:oddVBand="0" w:evenVBand="0" w:oddHBand="0" w:evenHBand="0" w:firstRowFirstColumn="0" w:firstRowLastColumn="0" w:lastRowFirstColumn="0" w:lastRowLastColumn="0"/>
-            <w:tcW w:w="1345" w:type="dxa"/>
+            <w:tcW w:w="1705" w:type="dxa"/>
           </w:tcPr>
           <w:p>
             <w:pPr>
@@ -5252,7 +5173,7 @@
         </w:tc>
         <w:tc>
           <w:tcPr>
-            <w:tcW w:w="8550" w:type="dxa"/>
+            <w:tcW w:w="8190" w:type="dxa"/>
           </w:tcPr>
           <w:p>
             <w:pPr>
@@ -5266,20 +5187,6 @@
                 <w:rFonts w:ascii="Times New Roman" w:hAnsi="Times New Roman" w:cs="Times New Roman"/>
               </w:rPr>
               <w:t>Customer Account must exist</w:t>
-            </w:r>
-          </w:p>
-          <w:p>
-            <w:pPr>
-              <w:cnfStyle w:val="000000010000" w:firstRow="0" w:lastRow="0" w:firstColumn="0" w:lastColumn="0" w:oddVBand="0" w:evenVBand="0" w:oddHBand="0" w:evenHBand="1" w:firstRowFirstColumn="0" w:firstRowLastColumn="0" w:lastRowFirstColumn="0" w:lastRowLastColumn="0"/>
-              <w:rPr>
-                <w:rFonts w:ascii="Times New Roman" w:hAnsi="Times New Roman" w:cs="Times New Roman"/>
-              </w:rPr>
-            </w:pPr>
-            <w:r>
-              <w:rPr>
-                <w:rFonts w:ascii="Times New Roman" w:hAnsi="Times New Roman" w:cs="Times New Roman"/>
-              </w:rPr>
-              <w:t>The items requested must be available</w:t>
             </w:r>
           </w:p>
         </w:tc>
@@ -5292,7 +5199,7 @@
         <w:tc>
           <w:tcPr>
             <w:cnfStyle w:val="001000000000" w:firstRow="0" w:lastRow="0" w:firstColumn="1" w:lastColumn="0" w:oddVBand="0" w:evenVBand="0" w:oddHBand="0" w:evenHBand="0" w:firstRowFirstColumn="0" w:firstRowLastColumn="0" w:lastRowFirstColumn="0" w:lastRowLastColumn="0"/>
-            <w:tcW w:w="1345" w:type="dxa"/>
+            <w:tcW w:w="1705" w:type="dxa"/>
           </w:tcPr>
           <w:p>
             <w:pPr>
@@ -5312,7 +5219,7 @@
         </w:tc>
         <w:tc>
           <w:tcPr>
-            <w:tcW w:w="8550" w:type="dxa"/>
+            <w:tcW w:w="8190" w:type="dxa"/>
           </w:tcPr>
           <w:p>
             <w:pPr>
@@ -5325,8 +5232,28 @@
               <w:rPr>
                 <w:rFonts w:ascii="Times New Roman" w:hAnsi="Times New Roman" w:cs="Times New Roman"/>
               </w:rPr>
-              <w:t>User must be able to create a standing order</w:t>
-            </w:r>
+              <w:t xml:space="preserve">User must be able to </w:t>
+            </w:r>
+            <w:r>
+              <w:rPr>
+                <w:rFonts w:ascii="Times New Roman" w:hAnsi="Times New Roman" w:cs="Times New Roman"/>
+              </w:rPr>
+              <w:t>delete</w:t>
+            </w:r>
+            <w:r>
+              <w:rPr>
+                <w:rFonts w:ascii="Times New Roman" w:hAnsi="Times New Roman" w:cs="Times New Roman"/>
+              </w:rPr>
+              <w:t xml:space="preserve"> a </w:t>
+            </w:r>
+            <w:r>
+              <w:rPr>
+                <w:rFonts w:ascii="Times New Roman" w:hAnsi="Times New Roman" w:cs="Times New Roman"/>
+              </w:rPr>
+              <w:t>customer</w:t>
+            </w:r>
+            <w:bookmarkStart w:id="0" w:name="_GoBack"/>
+            <w:bookmarkEnd w:id="0"/>
           </w:p>
         </w:tc>
       </w:tr>
@@ -5338,7 +5265,7 @@
         <w:tc>
           <w:tcPr>
             <w:cnfStyle w:val="001000000000" w:firstRow="0" w:lastRow="0" w:firstColumn="1" w:lastColumn="0" w:oddVBand="0" w:evenVBand="0" w:oddHBand="0" w:evenHBand="0" w:firstRowFirstColumn="0" w:firstRowLastColumn="0" w:lastRowFirstColumn="0" w:lastRowLastColumn="0"/>
-            <w:tcW w:w="1345" w:type="dxa"/>
+            <w:tcW w:w="1705" w:type="dxa"/>
           </w:tcPr>
           <w:p>
             <w:pPr>
@@ -5358,7 +5285,7 @@
         </w:tc>
         <w:tc>
           <w:tcPr>
-            <w:tcW w:w="8550" w:type="dxa"/>
+            <w:tcW w:w="8190" w:type="dxa"/>
           </w:tcPr>
           <w:p>
             <w:pPr>
@@ -5384,7 +5311,7 @@
         <w:tc>
           <w:tcPr>
             <w:cnfStyle w:val="001000000000" w:firstRow="0" w:lastRow="0" w:firstColumn="1" w:lastColumn="0" w:oddVBand="0" w:evenVBand="0" w:oddHBand="0" w:evenHBand="0" w:firstRowFirstColumn="0" w:firstRowLastColumn="0" w:lastRowFirstColumn="0" w:lastRowLastColumn="0"/>
-            <w:tcW w:w="1345" w:type="dxa"/>
+            <w:tcW w:w="1705" w:type="dxa"/>
           </w:tcPr>
           <w:p>
             <w:pPr>
@@ -5404,7 +5331,7 @@
         </w:tc>
         <w:tc>
           <w:tcPr>
-            <w:tcW w:w="8550" w:type="dxa"/>
+            <w:tcW w:w="8190" w:type="dxa"/>
           </w:tcPr>
           <w:p>
             <w:pPr>
@@ -5430,7 +5357,7 @@
         <w:tc>
           <w:tcPr>
             <w:cnfStyle w:val="001000000000" w:firstRow="0" w:lastRow="0" w:firstColumn="1" w:lastColumn="0" w:oddVBand="0" w:evenVBand="0" w:oddHBand="0" w:evenHBand="0" w:firstRowFirstColumn="0" w:firstRowLastColumn="0" w:lastRowFirstColumn="0" w:lastRowLastColumn="0"/>
-            <w:tcW w:w="1345" w:type="dxa"/>
+            <w:tcW w:w="1705" w:type="dxa"/>
           </w:tcPr>
           <w:p>
             <w:pPr>
@@ -5450,7 +5377,7 @@
         </w:tc>
         <w:tc>
           <w:tcPr>
-            <w:tcW w:w="8550" w:type="dxa"/>
+            <w:tcW w:w="8190" w:type="dxa"/>
           </w:tcPr>
           <w:p>
             <w:pPr>
@@ -5476,7 +5403,7 @@
         <w:tc>
           <w:tcPr>
             <w:cnfStyle w:val="001000000000" w:firstRow="0" w:lastRow="0" w:firstColumn="1" w:lastColumn="0" w:oddVBand="0" w:evenVBand="0" w:oddHBand="0" w:evenHBand="0" w:firstRowFirstColumn="0" w:firstRowLastColumn="0" w:lastRowFirstColumn="0" w:lastRowLastColumn="0"/>
-            <w:tcW w:w="1345" w:type="dxa"/>
+            <w:tcW w:w="1705" w:type="dxa"/>
           </w:tcPr>
           <w:p>
             <w:pPr>
@@ -5496,7 +5423,7 @@
         </w:tc>
         <w:tc>
           <w:tcPr>
-            <w:tcW w:w="8550" w:type="dxa"/>
+            <w:tcW w:w="8190" w:type="dxa"/>
           </w:tcPr>
           <w:p>
             <w:pPr>
@@ -5522,7 +5449,7 @@
         <w:tc>
           <w:tcPr>
             <w:cnfStyle w:val="001000000000" w:firstRow="0" w:lastRow="0" w:firstColumn="1" w:lastColumn="0" w:oddVBand="0" w:evenVBand="0" w:oddHBand="0" w:evenHBand="0" w:firstRowFirstColumn="0" w:firstRowLastColumn="0" w:lastRowFirstColumn="0" w:lastRowLastColumn="0"/>
-            <w:tcW w:w="1345" w:type="dxa"/>
+            <w:tcW w:w="1705" w:type="dxa"/>
           </w:tcPr>
           <w:p>
             <w:pPr>
@@ -5542,7 +5469,7 @@
         </w:tc>
         <w:tc>
           <w:tcPr>
-            <w:tcW w:w="8550" w:type="dxa"/>
+            <w:tcW w:w="8190" w:type="dxa"/>
           </w:tcPr>
           <w:p>
             <w:pPr>
@@ -5568,7 +5495,7 @@
         <w:tc>
           <w:tcPr>
             <w:cnfStyle w:val="001000000000" w:firstRow="0" w:lastRow="0" w:firstColumn="1" w:lastColumn="0" w:oddVBand="0" w:evenVBand="0" w:oddHBand="0" w:evenHBand="0" w:firstRowFirstColumn="0" w:firstRowLastColumn="0" w:lastRowFirstColumn="0" w:lastRowLastColumn="0"/>
-            <w:tcW w:w="1345" w:type="dxa"/>
+            <w:tcW w:w="1705" w:type="dxa"/>
           </w:tcPr>
           <w:p>
             <w:pPr>
@@ -5588,7 +5515,7 @@
         </w:tc>
         <w:tc>
           <w:tcPr>
-            <w:tcW w:w="8550" w:type="dxa"/>
+            <w:tcW w:w="8190" w:type="dxa"/>
           </w:tcPr>
           <w:p>
             <w:pPr>
@@ -5614,7 +5541,7 @@
         <w:tc>
           <w:tcPr>
             <w:cnfStyle w:val="001000000000" w:firstRow="0" w:lastRow="0" w:firstColumn="1" w:lastColumn="0" w:oddVBand="0" w:evenVBand="0" w:oddHBand="0" w:evenHBand="0" w:firstRowFirstColumn="0" w:firstRowLastColumn="0" w:lastRowFirstColumn="0" w:lastRowLastColumn="0"/>
-            <w:tcW w:w="1345" w:type="dxa"/>
+            <w:tcW w:w="1705" w:type="dxa"/>
           </w:tcPr>
           <w:p>
             <w:pPr>
@@ -5634,7 +5561,7 @@
         </w:tc>
         <w:tc>
           <w:tcPr>
-            <w:tcW w:w="8550" w:type="dxa"/>
+            <w:tcW w:w="8190" w:type="dxa"/>
           </w:tcPr>
           <w:p>
             <w:pPr>
@@ -5780,7 +5707,7 @@
         <w:tc>
           <w:tcPr>
             <w:cnfStyle w:val="001000000000" w:firstRow="0" w:lastRow="0" w:firstColumn="1" w:lastColumn="0" w:oddVBand="0" w:evenVBand="0" w:oddHBand="0" w:evenHBand="0" w:firstRowFirstColumn="0" w:firstRowLastColumn="0" w:lastRowFirstColumn="0" w:lastRowLastColumn="0"/>
-            <w:tcW w:w="1345" w:type="dxa"/>
+            <w:tcW w:w="1705" w:type="dxa"/>
           </w:tcPr>
           <w:p>
             <w:pPr>
@@ -5800,7 +5727,7 @@
         </w:tc>
         <w:tc>
           <w:tcPr>
-            <w:tcW w:w="8550" w:type="dxa"/>
+            <w:tcW w:w="8190" w:type="dxa"/>
           </w:tcPr>
           <w:tbl>
             <w:tblPr>

</xml_diff>